<commit_message>
revisao 1 para feedback
</commit_message>
<xml_diff>
--- a/Docs/ProjetoPesquisa_Rev1.docx
+++ b/Docs/ProjetoPesquisa_Rev1.docx
@@ -306,17 +306,43 @@
           <w:szCs w:val="22"/>
           <w:lang w:val="pt-BR"/>
         </w:rPr>
-        <w:t xml:space="preserve">a maior área urbanizada do país, com aproximadamente 914 km² </w:t>
-      </w:r>
-      <w:r>
-        <w:rPr>
-          <w:rFonts w:ascii="Arial" w:hAnsi="Arial" w:cs="Arial"/>
-          <w:sz w:val="22"/>
-          <w:szCs w:val="22"/>
-          <w:vertAlign w:val="superscript"/>
-          <w:lang w:val="pt-BR"/>
-        </w:rPr>
-        <w:t>[1]</w:t>
+        <w:t>a maior área urbanizada do país, com aproximadamente 914 km²</w:t>
+      </w:r>
+      <w:r>
+        <w:rPr>
+          <w:rFonts w:ascii="Arial" w:hAnsi="Arial" w:cs="Arial"/>
+          <w:sz w:val="22"/>
+          <w:szCs w:val="22"/>
+          <w:lang w:val="pt-BR"/>
+        </w:rPr>
+        <w:t xml:space="preserve"> </w:t>
+      </w:r>
+      <w:r>
+        <w:rPr>
+          <w:rFonts w:ascii="Arial" w:hAnsi="Arial" w:cs="Arial"/>
+          <w:sz w:val="22"/>
+          <w:szCs w:val="22"/>
+          <w:lang w:val="pt-BR"/>
+        </w:rPr>
+        <w:t>(Instituto Brasileiro de Geografia e Estatística [IBGE], 20</w:t>
+      </w:r>
+      <w:r>
+        <w:rPr>
+          <w:rFonts w:ascii="Arial" w:hAnsi="Arial" w:cs="Arial"/>
+          <w:sz w:val="22"/>
+          <w:szCs w:val="22"/>
+          <w:lang w:val="pt-BR"/>
+        </w:rPr>
+        <w:t>22</w:t>
+      </w:r>
+      <w:r>
+        <w:rPr>
+          <w:rFonts w:ascii="Arial" w:hAnsi="Arial" w:cs="Arial"/>
+          <w:sz w:val="22"/>
+          <w:szCs w:val="22"/>
+          <w:lang w:val="pt-BR"/>
+        </w:rPr>
+        <w:t>)</w:t>
       </w:r>
       <w:r>
         <w:rPr>
@@ -401,54 +427,7 @@
           <w:szCs w:val="22"/>
           <w:lang w:val="pt-BR"/>
         </w:rPr>
-        <w:t xml:space="preserve">, especialmente após o início da industrialização no Brasil (de Carvalho, 2016) </w:t>
-      </w:r>
-      <w:r>
-        <w:rPr>
-          <w:rFonts w:ascii="Arial" w:hAnsi="Arial" w:cs="Arial"/>
-          <w:sz w:val="22"/>
-          <w:szCs w:val="22"/>
-          <w:vertAlign w:val="superscript"/>
-          <w:lang w:val="pt-BR"/>
-        </w:rPr>
-        <w:t>[2]</w:t>
-      </w:r>
-      <w:r>
-        <w:rPr>
-          <w:rFonts w:ascii="Arial" w:hAnsi="Arial" w:cs="Arial"/>
-          <w:sz w:val="22"/>
-          <w:szCs w:val="22"/>
-          <w:lang w:val="pt-BR"/>
-        </w:rPr>
-        <w:t>. Isso contribuiu para que a mobilidade urbana, particularmente o trânsito, se tornasse uma das características mais críticas da cidade</w:t>
-      </w:r>
-      <w:r>
-        <w:rPr>
-          <w:rFonts w:ascii="Arial" w:hAnsi="Arial" w:cs="Arial"/>
-          <w:sz w:val="22"/>
-          <w:szCs w:val="22"/>
-          <w:lang w:val="pt-BR"/>
-        </w:rPr>
-        <w:t xml:space="preserve"> </w:t>
-      </w:r>
-      <w:r>
-        <w:rPr>
-          <w:rFonts w:ascii="Arial" w:hAnsi="Arial" w:cs="Arial"/>
-          <w:sz w:val="22"/>
-          <w:szCs w:val="22"/>
-          <w:vertAlign w:val="superscript"/>
-          <w:lang w:val="pt-BR"/>
-        </w:rPr>
-        <w:t>[3]</w:t>
-      </w:r>
-      <w:r>
-        <w:rPr>
-          <w:rFonts w:ascii="Arial" w:hAnsi="Arial" w:cs="Arial"/>
-          <w:sz w:val="22"/>
-          <w:szCs w:val="22"/>
-          <w:lang w:val="pt-BR"/>
-        </w:rPr>
-        <w:t>.</w:t>
+        <w:t>, especialmente após o início da industrialização no Brasil (de Carvalho, 2016). Isso contribuiu para que a mobilidade urbana, particularmente o trânsito, se tornasse uma das características mais críticas da cidade.</w:t>
       </w:r>
     </w:p>
     <w:p>
@@ -515,7 +494,25 @@
           <w:szCs w:val="22"/>
           <w:lang w:val="pt-BR"/>
         </w:rPr>
-        <w:t xml:space="preserve"> que visam a melhoria continua do transpo</w:t>
+        <w:t xml:space="preserve"> que visam a melhoria cont</w:t>
+      </w:r>
+      <w:r>
+        <w:rPr>
+          <w:rFonts w:ascii="Arial" w:hAnsi="Arial" w:cs="Arial"/>
+          <w:sz w:val="22"/>
+          <w:szCs w:val="22"/>
+          <w:lang w:val="pt-BR"/>
+        </w:rPr>
+        <w:t>í</w:t>
+      </w:r>
+      <w:r>
+        <w:rPr>
+          <w:rFonts w:ascii="Arial" w:hAnsi="Arial" w:cs="Arial"/>
+          <w:sz w:val="22"/>
+          <w:szCs w:val="22"/>
+          <w:lang w:val="pt-BR"/>
+        </w:rPr>
+        <w:t>nua do transpo</w:t>
       </w:r>
       <w:r>
         <w:rPr>
@@ -690,17 +687,43 @@
           <w:szCs w:val="22"/>
           <w:lang w:val="pt-BR"/>
         </w:rPr>
-        <w:t xml:space="preserve"> </w:t>
-      </w:r>
-      <w:r>
-        <w:rPr>
-          <w:rFonts w:ascii="Arial" w:hAnsi="Arial" w:cs="Arial"/>
-          <w:sz w:val="22"/>
-          <w:szCs w:val="22"/>
-          <w:vertAlign w:val="superscript"/>
-          <w:lang w:val="pt-BR"/>
-        </w:rPr>
-        <w:t>[5]</w:t>
+        <w:t xml:space="preserve"> (</w:t>
+      </w:r>
+      <w:r>
+        <w:rPr>
+          <w:rFonts w:ascii="Arial" w:hAnsi="Arial" w:cs="Arial"/>
+          <w:sz w:val="22"/>
+          <w:szCs w:val="22"/>
+          <w:lang w:val="pt-BR"/>
+        </w:rPr>
+        <w:t>Companhia do Metropolitano de São Paulo [METRÔ]</w:t>
+      </w:r>
+      <w:r>
+        <w:rPr>
+          <w:rFonts w:ascii="Arial" w:hAnsi="Arial" w:cs="Arial"/>
+          <w:sz w:val="22"/>
+          <w:szCs w:val="22"/>
+          <w:lang w:val="pt-BR"/>
+        </w:rPr>
+        <w:t>,</w:t>
+      </w:r>
+      <w:r>
+        <w:rPr>
+          <w:rFonts w:ascii="Arial" w:hAnsi="Arial" w:cs="Arial"/>
+          <w:sz w:val="22"/>
+          <w:szCs w:val="22"/>
+          <w:lang w:val="pt-BR"/>
+        </w:rPr>
+        <w:t xml:space="preserve"> 2019</w:t>
+      </w:r>
+      <w:r>
+        <w:rPr>
+          <w:rFonts w:ascii="Arial" w:hAnsi="Arial" w:cs="Arial"/>
+          <w:sz w:val="22"/>
+          <w:szCs w:val="22"/>
+          <w:lang w:val="pt-BR"/>
+        </w:rPr>
+        <w:t>)</w:t>
       </w:r>
       <w:r>
         <w:rPr>
@@ -741,7 +764,43 @@
           <w:lang w:val="pt-BR"/>
         </w:rPr>
         <w:lastRenderedPageBreak/>
-        <w:t>Atualmente estão disponíveis os dados referentes às pesquisas de 1977, 1987, 1997, 2007 e 2017. Em 2023 se iniciou a etapa de campo da pesquisa domiciliar para mais uma pesquisa, porém os dados ainda não foram divulgados.</w:t>
+        <w:t>Atualmente estão disponíveis os dados referentes às pesquisas de 1977, 1987, 1997, 2007 e 2017. Em 2023</w:t>
+      </w:r>
+      <w:r>
+        <w:rPr>
+          <w:rFonts w:ascii="Arial" w:hAnsi="Arial" w:cs="Arial"/>
+          <w:sz w:val="22"/>
+          <w:szCs w:val="22"/>
+          <w:lang w:val="pt-BR"/>
+        </w:rPr>
+        <w:t xml:space="preserve">, iniciou-se </w:t>
+      </w:r>
+      <w:r>
+        <w:rPr>
+          <w:rFonts w:ascii="Arial" w:hAnsi="Arial" w:cs="Arial"/>
+          <w:sz w:val="22"/>
+          <w:szCs w:val="22"/>
+          <w:lang w:val="pt-BR"/>
+        </w:rPr>
+        <w:t>a etapa de campo da pesquisa domiciliar</w:t>
+      </w:r>
+      <w:r>
+        <w:rPr>
+          <w:rFonts w:ascii="Arial" w:hAnsi="Arial" w:cs="Arial"/>
+          <w:sz w:val="22"/>
+          <w:szCs w:val="22"/>
+          <w:lang w:val="pt-BR"/>
+        </w:rPr>
+        <w:t xml:space="preserve">, </w:t>
+      </w:r>
+      <w:r>
+        <w:rPr>
+          <w:rFonts w:ascii="Arial" w:hAnsi="Arial" w:cs="Arial"/>
+          <w:sz w:val="22"/>
+          <w:szCs w:val="22"/>
+          <w:lang w:val="pt-BR"/>
+        </w:rPr>
+        <w:t>porém os dados ainda não foram divulgados.</w:t>
       </w:r>
     </w:p>
     <w:p>
@@ -790,7 +849,16 @@
           <w:szCs w:val="22"/>
           <w:lang w:val="pt-BR"/>
         </w:rPr>
-        <w:t>, Carlos Paiva</w:t>
+        <w:t>.</w:t>
+      </w:r>
+      <w:r>
+        <w:rPr>
+          <w:rFonts w:ascii="Arial" w:hAnsi="Arial" w:cs="Arial"/>
+          <w:sz w:val="22"/>
+          <w:szCs w:val="22"/>
+          <w:lang w:val="pt-BR"/>
+        </w:rPr>
+        <w:t xml:space="preserve"> Carlos Paiva</w:t>
       </w:r>
       <w:r>
         <w:rPr>
@@ -942,64 +1010,8 @@
           <w:szCs w:val="22"/>
           <w:lang w:val="pt-BR"/>
         </w:rPr>
-        <w:t>Entender como os modais de transporte preferenciais variam entre as diferentes zonas da cidade e identificar padrões de deslocamento semelhantes. Além disso, será realizada uma comparação histórica para verificar como esses padrões de mobilidade se modificaram ao longo das décadas e correlacioná-los com variáveis socioeconômicas, como população, renda familiar, faixa etária, entre outras. O objetivo final é avaliar a possível existência de relações entre essas variáveis e os modais de transporte preferenciais, contribuindo assim para o entendimento de fatores que influenciam a escolha de transporte pela população paulistana</w:t>
-      </w:r>
-      <w:r>
-        <w:rPr>
-          <w:rFonts w:ascii="Arial" w:hAnsi="Arial" w:cs="Arial"/>
-          <w:bCs/>
-          <w:sz w:val="22"/>
-          <w:szCs w:val="22"/>
-          <w:lang w:val="pt-BR"/>
-        </w:rPr>
-        <w:t>.</w:t>
-      </w:r>
-    </w:p>
-    <w:p>
-      <w:pPr>
-        <w:spacing w:line="360" w:lineRule="auto"/>
-        <w:rPr>
-          <w:rFonts w:ascii="Arial" w:hAnsi="Arial" w:cs="Arial"/>
-          <w:b/>
-          <w:sz w:val="22"/>
-          <w:szCs w:val="22"/>
-          <w:lang w:val="pt-BR"/>
-        </w:rPr>
-      </w:pPr>
-    </w:p>
-    <w:p>
-      <w:pPr>
-        <w:spacing w:line="360" w:lineRule="auto"/>
-        <w:rPr>
-          <w:rFonts w:ascii="Arial" w:hAnsi="Arial" w:cs="Arial"/>
-          <w:b/>
-          <w:sz w:val="22"/>
-          <w:szCs w:val="22"/>
-          <w:lang w:val="pt-BR"/>
-        </w:rPr>
-      </w:pPr>
-      <w:r>
-        <w:rPr>
-          <w:rFonts w:ascii="Arial" w:hAnsi="Arial" w:cs="Arial"/>
-          <w:b/>
-          <w:sz w:val="22"/>
-          <w:szCs w:val="22"/>
-          <w:lang w:val="pt-BR"/>
-        </w:rPr>
-        <w:t>Metodologia</w:t>
-      </w:r>
-    </w:p>
-    <w:p>
-      <w:pPr>
-        <w:spacing w:line="360" w:lineRule="auto"/>
-        <w:rPr>
-          <w:rFonts w:ascii="Arial" w:hAnsi="Arial" w:cs="Arial"/>
-          <w:b/>
-          <w:sz w:val="22"/>
-          <w:szCs w:val="22"/>
-          <w:lang w:val="pt-BR"/>
-        </w:rPr>
-      </w:pPr>
+        <w:t>Encontrar padrões existentes na maneira pela qual a população da cidade de São Paulo se locomove diariamente, comparar os modais preferenciais de cada zona residencial, estratificando as diferentes zonas em padrões de mobilidade semelhante.</w:t>
+      </w:r>
     </w:p>
     <w:p>
       <w:pPr>
@@ -1008,30 +1020,90 @@
         <w:jc w:val="both"/>
         <w:rPr>
           <w:rFonts w:ascii="Arial" w:hAnsi="Arial" w:cs="Arial"/>
-          <w:sz w:val="22"/>
-          <w:szCs w:val="22"/>
-          <w:lang w:val="pt-BR"/>
-        </w:rPr>
-      </w:pPr>
-      <w:bookmarkStart w:id="1" w:name="_Hlk108866226"/>
-      <w:r>
-        <w:rPr>
-          <w:rFonts w:ascii="Arial" w:hAnsi="Arial" w:cs="Arial"/>
-          <w:sz w:val="22"/>
-          <w:szCs w:val="22"/>
-          <w:lang w:val="pt-BR"/>
-        </w:rPr>
-        <w:t>Este projeto de pesquisa utilizará os dados fornecidos pela série de pesquisas "Origem e Destino" (OD), conduzidas pelo Metrô de São Paulo. As cinco edições da pesquisa contempladas abrangem os anos de 1977, 1987, 1997, 2007 e 2017. As informações disponíveis em cada pesquisa são organizadas por zonas residenciais e incluem tanto dados de transporte, como o número de viagens realizadas e o meio de transporte mais utilizado, quanto dados socioeconômicos, como renda familiar e escolaridade dos indivíduos. A pesquisa abrange toda a Região Metropolitana de São Paulo (RMSP)</w:t>
-      </w:r>
-      <w:r>
-        <w:rPr>
-          <w:rFonts w:ascii="Arial" w:hAnsi="Arial" w:cs="Arial"/>
-          <w:sz w:val="22"/>
-          <w:szCs w:val="22"/>
-          <w:lang w:val="pt-BR"/>
-        </w:rPr>
-        <w:t>.</w:t>
-      </w:r>
+          <w:bCs/>
+          <w:sz w:val="22"/>
+          <w:szCs w:val="22"/>
+          <w:lang w:val="pt-BR"/>
+        </w:rPr>
+      </w:pPr>
+      <w:r>
+        <w:rPr>
+          <w:rFonts w:ascii="Arial" w:hAnsi="Arial" w:cs="Arial"/>
+          <w:bCs/>
+          <w:sz w:val="22"/>
+          <w:szCs w:val="22"/>
+          <w:lang w:val="pt-BR"/>
+        </w:rPr>
+        <w:t xml:space="preserve">Analisar ao longo das décadas como tais padrões se modificaram e cruzar a informação com outras variáveis como população, renda familiar, idade, </w:t>
+      </w:r>
+      <w:proofErr w:type="spellStart"/>
+      <w:r>
+        <w:rPr>
+          <w:rFonts w:ascii="Arial" w:hAnsi="Arial" w:cs="Arial"/>
+          <w:bCs/>
+          <w:sz w:val="22"/>
+          <w:szCs w:val="22"/>
+          <w:lang w:val="pt-BR"/>
+        </w:rPr>
+        <w:t>etc</w:t>
+      </w:r>
+      <w:proofErr w:type="spellEnd"/>
+      <w:r>
+        <w:rPr>
+          <w:rFonts w:ascii="Arial" w:hAnsi="Arial" w:cs="Arial"/>
+          <w:bCs/>
+          <w:sz w:val="22"/>
+          <w:szCs w:val="22"/>
+          <w:lang w:val="pt-BR"/>
+        </w:rPr>
+        <w:t>, buscando encontrar alguma dependência entre tais variáveis e o modal preferencial de deslocamento.</w:t>
+      </w:r>
+    </w:p>
+    <w:p>
+      <w:pPr>
+        <w:spacing w:line="360" w:lineRule="auto"/>
+        <w:rPr>
+          <w:rFonts w:ascii="Arial" w:hAnsi="Arial" w:cs="Arial"/>
+          <w:b/>
+          <w:sz w:val="22"/>
+          <w:szCs w:val="22"/>
+          <w:lang w:val="pt-BR"/>
+        </w:rPr>
+      </w:pPr>
+    </w:p>
+    <w:p>
+      <w:pPr>
+        <w:spacing w:line="360" w:lineRule="auto"/>
+        <w:rPr>
+          <w:rFonts w:ascii="Arial" w:hAnsi="Arial" w:cs="Arial"/>
+          <w:b/>
+          <w:sz w:val="22"/>
+          <w:szCs w:val="22"/>
+          <w:lang w:val="pt-BR"/>
+        </w:rPr>
+      </w:pPr>
+      <w:r>
+        <w:rPr>
+          <w:rFonts w:ascii="Arial" w:hAnsi="Arial" w:cs="Arial"/>
+          <w:b/>
+          <w:sz w:val="22"/>
+          <w:szCs w:val="22"/>
+          <w:lang w:val="pt-BR"/>
+        </w:rPr>
+        <w:t>Metodologia</w:t>
+      </w:r>
+    </w:p>
+    <w:p>
+      <w:pPr>
+        <w:spacing w:line="360" w:lineRule="auto"/>
+        <w:rPr>
+          <w:rFonts w:ascii="Arial" w:hAnsi="Arial" w:cs="Arial"/>
+          <w:b/>
+          <w:sz w:val="22"/>
+          <w:szCs w:val="22"/>
+          <w:lang w:val="pt-BR"/>
+        </w:rPr>
+      </w:pPr>
     </w:p>
     <w:p>
       <w:pPr>
@@ -1045,15 +1117,24 @@
           <w:lang w:val="pt-BR"/>
         </w:rPr>
       </w:pPr>
-      <w:r>
-        <w:rPr>
-          <w:rFonts w:ascii="Arial" w:hAnsi="Arial" w:cs="Arial"/>
-          <w:sz w:val="22"/>
-          <w:szCs w:val="22"/>
-          <w:lang w:val="pt-BR"/>
-        </w:rPr>
-        <w:lastRenderedPageBreak/>
-        <w:t>Para efeito desta pesquisa, será selecionada uma amostra que corresponde exclusivamente ao município de São Paulo. A RMSP possui uma área muito extensa e heterogênea, e concentrar a análise apenas na capital permitirá um foco mais detalhado nas características urbanas do município, facilitando a compreensão dos padrões de comportamento de mobilidade urbana ao longo do tempo.</w:t>
+      <w:bookmarkStart w:id="1" w:name="_Hlk108866226"/>
+      <w:r>
+        <w:rPr>
+          <w:rFonts w:ascii="Arial" w:hAnsi="Arial" w:cs="Arial"/>
+          <w:sz w:val="22"/>
+          <w:szCs w:val="22"/>
+          <w:lang w:val="pt-BR"/>
+        </w:rPr>
+        <w:t>Este projeto de pesquisa utilizará os dados fornecidos pela série de pesquisas "Origem e Destino" (OD), conduzidas pelo Metrô de São Paulo. As cinco edições da pesquisa contempladas abrangem os anos de 1977, 1987, 1997, 2007 e 2017. As informações disponíveis em cada pesquisa são organizadas por zonas residenciais e incluem tanto dados de transporte, como o número de viagens realizadas e o meio de transporte mais utilizado, quanto dados socioeconômicos, como renda familiar e escolaridade dos indivíduos. A pesquisa abrange toda a Região Metropolitana de São Paulo (RMSP)</w:t>
+      </w:r>
+      <w:r>
+        <w:rPr>
+          <w:rFonts w:ascii="Arial" w:hAnsi="Arial" w:cs="Arial"/>
+          <w:sz w:val="22"/>
+          <w:szCs w:val="22"/>
+          <w:lang w:val="pt-BR"/>
+        </w:rPr>
+        <w:t>.</w:t>
       </w:r>
     </w:p>
     <w:p>
@@ -1075,25 +1156,17 @@
           <w:szCs w:val="22"/>
           <w:lang w:val="pt-BR"/>
         </w:rPr>
-        <w:t>Como as zonas residenciais variam entre as pesquisas, será utilizado o software QGIS</w:t>
-      </w:r>
-      <w:r>
-        <w:rPr>
-          <w:rFonts w:ascii="Arial" w:hAnsi="Arial" w:cs="Arial"/>
-          <w:sz w:val="22"/>
-          <w:szCs w:val="22"/>
-          <w:lang w:val="pt-BR"/>
-        </w:rPr>
-        <w:t xml:space="preserve"> </w:t>
-      </w:r>
-      <w:r>
-        <w:rPr>
-          <w:rFonts w:ascii="Arial" w:hAnsi="Arial" w:cs="Arial"/>
-          <w:sz w:val="22"/>
-          <w:szCs w:val="22"/>
-          <w:lang w:val="pt-BR"/>
-        </w:rPr>
-        <w:t>para padronizar as zonas de modo que se tornem comparáveis ao longo das cinco décadas. A unificação será feita por meio de análises espaciais e georreferenciamento, criando uma nova divisão que será aplicada consistentemente em todas as edições da pesquisa.</w:t>
+        <w:t xml:space="preserve">Para efeito desta pesquisa, será selecionada uma amostra que corresponde exclusivamente ao município de São Paulo. A RMSP possui uma área muito extensa e </w:t>
+      </w:r>
+      <w:r>
+        <w:rPr>
+          <w:rFonts w:ascii="Arial" w:hAnsi="Arial" w:cs="Arial"/>
+          <w:sz w:val="22"/>
+          <w:szCs w:val="22"/>
+          <w:lang w:val="pt-BR"/>
+        </w:rPr>
+        <w:lastRenderedPageBreak/>
+        <w:t>heterogênea, e concentrar a análise apenas na capital permitirá um foco mais detalhado nas características urbanas do município, facilitando a compreensão dos padrões de comportamento de mobilidade urbana ao longo do tempo.</w:t>
       </w:r>
     </w:p>
     <w:p>
@@ -1115,16 +1188,25 @@
           <w:szCs w:val="22"/>
           <w:lang w:val="pt-BR"/>
         </w:rPr>
-        <w:t xml:space="preserve">Inicialmente será realizada uma análise descritiva e exploratória, </w:t>
-      </w:r>
-      <w:r>
-        <w:rPr>
-          <w:rFonts w:ascii="Arial" w:hAnsi="Arial" w:cs="Arial"/>
-          <w:sz w:val="22"/>
-          <w:szCs w:val="22"/>
-          <w:lang w:val="pt-BR"/>
-        </w:rPr>
-        <w:t>buscando identificar padrões entre as variáveis de transporte e as características socioeconômicas de cada zona residencial ao longo das décadas.</w:t>
+        <w:t>Como as zonas residenciais variam entre as pesquisas, será utilizado o software QGIS</w:t>
+      </w:r>
+      <w:r>
+        <w:rPr>
+          <w:rFonts w:ascii="Arial" w:hAnsi="Arial" w:cs="Arial"/>
+          <w:sz w:val="22"/>
+          <w:szCs w:val="22"/>
+          <w:lang w:val="pt-BR"/>
+        </w:rPr>
+        <w:t xml:space="preserve"> </w:t>
+      </w:r>
+      <w:r>
+        <w:rPr>
+          <w:rFonts w:ascii="Arial" w:hAnsi="Arial" w:cs="Arial"/>
+          <w:sz w:val="22"/>
+          <w:szCs w:val="22"/>
+          <w:lang w:val="pt-BR"/>
+        </w:rPr>
+        <w:t>para padronizar as zonas de modo que se tornem comparáveis ao longo das cinco décadas. A unificação será feita por meio de análises espaciais e georreferenciamento, criando uma nova divisão que será aplicada consistentemente em todas as edições da pesquisa.</w:t>
       </w:r>
     </w:p>
     <w:p>
@@ -1146,43 +1228,16 @@
           <w:szCs w:val="22"/>
           <w:lang w:val="pt-BR"/>
         </w:rPr>
-        <w:t>Serão utilizadas técnicas de estatística descritiva, visualizações gráficas (histogramas, gráficos de dispersão, etc.) e análise de correlação para verificar como variáveis como renda</w:t>
-      </w:r>
-      <w:r>
-        <w:rPr>
-          <w:rFonts w:ascii="Arial" w:hAnsi="Arial" w:cs="Arial"/>
-          <w:sz w:val="22"/>
-          <w:szCs w:val="22"/>
-          <w:lang w:val="pt-BR"/>
-        </w:rPr>
-        <w:t>,</w:t>
-      </w:r>
-      <w:r>
-        <w:rPr>
-          <w:rFonts w:ascii="Arial" w:hAnsi="Arial" w:cs="Arial"/>
-          <w:sz w:val="22"/>
-          <w:szCs w:val="22"/>
-          <w:lang w:val="pt-BR"/>
-        </w:rPr>
-        <w:t xml:space="preserve"> escolaridade</w:t>
-      </w:r>
-      <w:r>
-        <w:rPr>
-          <w:rFonts w:ascii="Arial" w:hAnsi="Arial" w:cs="Arial"/>
-          <w:sz w:val="22"/>
-          <w:szCs w:val="22"/>
-          <w:lang w:val="pt-BR"/>
-        </w:rPr>
-        <w:t>, população total, número de veículos,</w:t>
-      </w:r>
-      <w:r>
-        <w:rPr>
-          <w:rFonts w:ascii="Arial" w:hAnsi="Arial" w:cs="Arial"/>
-          <w:sz w:val="22"/>
-          <w:szCs w:val="22"/>
-          <w:lang w:val="pt-BR"/>
-        </w:rPr>
-        <w:t xml:space="preserve"> influenciam a escolha dos modais de transporte.</w:t>
+        <w:t xml:space="preserve">Inicialmente será realizada uma análise descritiva e exploratória, </w:t>
+      </w:r>
+      <w:r>
+        <w:rPr>
+          <w:rFonts w:ascii="Arial" w:hAnsi="Arial" w:cs="Arial"/>
+          <w:sz w:val="22"/>
+          <w:szCs w:val="22"/>
+          <w:lang w:val="pt-BR"/>
+        </w:rPr>
+        <w:t>buscando identificar padrões entre as variáveis de transporte e as características socioeconômicas de cada zona residencial ao longo das décadas.</w:t>
       </w:r>
     </w:p>
     <w:p>
@@ -1204,7 +1259,43 @@
           <w:szCs w:val="22"/>
           <w:lang w:val="pt-BR"/>
         </w:rPr>
-        <w:t>Essa análise será não preditiva, com o objetivo de identificar possíveis relações entre as variáveis e observar mudanças nos padrões de mobilidade ao longo do tempo.</w:t>
+        <w:t>Serão utilizadas técnicas de estatística descritiva, visualizações gráficas (histogramas, gráficos de dispersão, etc.) e análise de correlação para verificar como variáveis como renda</w:t>
+      </w:r>
+      <w:r>
+        <w:rPr>
+          <w:rFonts w:ascii="Arial" w:hAnsi="Arial" w:cs="Arial"/>
+          <w:sz w:val="22"/>
+          <w:szCs w:val="22"/>
+          <w:lang w:val="pt-BR"/>
+        </w:rPr>
+        <w:t>,</w:t>
+      </w:r>
+      <w:r>
+        <w:rPr>
+          <w:rFonts w:ascii="Arial" w:hAnsi="Arial" w:cs="Arial"/>
+          <w:sz w:val="22"/>
+          <w:szCs w:val="22"/>
+          <w:lang w:val="pt-BR"/>
+        </w:rPr>
+        <w:t xml:space="preserve"> escolaridade</w:t>
+      </w:r>
+      <w:r>
+        <w:rPr>
+          <w:rFonts w:ascii="Arial" w:hAnsi="Arial" w:cs="Arial"/>
+          <w:sz w:val="22"/>
+          <w:szCs w:val="22"/>
+          <w:lang w:val="pt-BR"/>
+        </w:rPr>
+        <w:t>, população total, número de veículos,</w:t>
+      </w:r>
+      <w:r>
+        <w:rPr>
+          <w:rFonts w:ascii="Arial" w:hAnsi="Arial" w:cs="Arial"/>
+          <w:sz w:val="22"/>
+          <w:szCs w:val="22"/>
+          <w:lang w:val="pt-BR"/>
+        </w:rPr>
+        <w:t xml:space="preserve"> influenciam a escolha dos modais de transporte.</w:t>
       </w:r>
     </w:p>
     <w:p>
@@ -1226,7 +1317,7 @@
           <w:szCs w:val="22"/>
           <w:lang w:val="pt-BR"/>
         </w:rPr>
-        <w:t>Após a conclusão da fase descritiva, será avaliada a viabilidade de realizar análises preditivas. Se for possível identificar padrões consistentes nas relações entre variáveis socioeconômicas e a escolha dos modais de transporte, será explorada a construção de modelos preditivos.</w:t>
+        <w:t>Essa análise será não preditiva, com o objetivo de identificar possíveis relações entre as variáveis e observar mudanças nos padrões de mobilidade ao longo do tempo.</w:t>
       </w:r>
     </w:p>
     <w:p>
@@ -1248,7 +1339,7 @@
           <w:szCs w:val="22"/>
           <w:lang w:val="pt-BR"/>
         </w:rPr>
-        <w:t>O objetivo será prever a preferência por determinados modais de transporte em diferentes zonas residenciais com base em variáveis como renda, escolaridade e idade.</w:t>
+        <w:t>Após a conclusão da fase descritiva, será avaliada a viabilidade de realizar análises preditivas. Se for possível identificar padrões consistentes nas relações entre variáveis socioeconômicas e a escolha dos modais de transporte, será explorada a construção de modelos preditivos.</w:t>
       </w:r>
     </w:p>
     <w:p>
@@ -1270,27 +1361,7 @@
           <w:szCs w:val="22"/>
           <w:lang w:val="pt-BR"/>
         </w:rPr>
-        <w:t xml:space="preserve">Os dados utilizados são anonimizados, garantindo a privacidade dos indivíduos, e serão manuseados de acordo com as diretrizes éticas para análise de dados, sem qualquer tentativa de </w:t>
-      </w:r>
-      <w:proofErr w:type="spellStart"/>
-      <w:r>
-        <w:rPr>
-          <w:rFonts w:ascii="Arial" w:hAnsi="Arial" w:cs="Arial"/>
-          <w:sz w:val="22"/>
-          <w:szCs w:val="22"/>
-          <w:lang w:val="pt-BR"/>
-        </w:rPr>
-        <w:t>reidentificação</w:t>
-      </w:r>
-      <w:proofErr w:type="spellEnd"/>
-      <w:r>
-        <w:rPr>
-          <w:rFonts w:ascii="Arial" w:hAnsi="Arial" w:cs="Arial"/>
-          <w:sz w:val="22"/>
-          <w:szCs w:val="22"/>
-          <w:lang w:val="pt-BR"/>
-        </w:rPr>
-        <w:t>.</w:t>
+        <w:t>O objetivo será prever a preferência por determinados modais de transporte em diferentes zonas residenciais com base em variáveis como renda, escolaridade e idade.</w:t>
       </w:r>
     </w:p>
     <w:p>
@@ -1305,6 +1376,35 @@
           <w:lang w:val="pt-BR"/>
         </w:rPr>
       </w:pPr>
+      <w:r>
+        <w:rPr>
+          <w:rFonts w:ascii="Arial" w:hAnsi="Arial" w:cs="Arial"/>
+          <w:sz w:val="22"/>
+          <w:szCs w:val="22"/>
+          <w:lang w:val="pt-BR"/>
+        </w:rPr>
+        <w:t xml:space="preserve">Os dados utilizados são anonimizados, garantindo a privacidade dos indivíduos, e serão manuseados de acordo com as diretrizes éticas para análise de dados, sem qualquer tentativa de </w:t>
+      </w:r>
+      <w:proofErr w:type="spellStart"/>
+      <w:r>
+        <w:rPr>
+          <w:rFonts w:ascii="Arial" w:hAnsi="Arial" w:cs="Arial"/>
+          <w:sz w:val="22"/>
+          <w:szCs w:val="22"/>
+          <w:lang w:val="pt-BR"/>
+        </w:rPr>
+        <w:t>reidentificação</w:t>
+      </w:r>
+      <w:proofErr w:type="spellEnd"/>
+      <w:r>
+        <w:rPr>
+          <w:rFonts w:ascii="Arial" w:hAnsi="Arial" w:cs="Arial"/>
+          <w:sz w:val="22"/>
+          <w:szCs w:val="22"/>
+          <w:lang w:val="pt-BR"/>
+        </w:rPr>
+        <w:t>.</w:t>
+      </w:r>
     </w:p>
     <w:p>
       <w:pPr>
@@ -1345,84 +1445,6 @@
         </w:rPr>
       </w:pPr>
     </w:p>
-    <w:bookmarkEnd w:id="1"/>
-    <w:p>
-      <w:pPr>
-        <w:spacing w:line="360" w:lineRule="auto"/>
-        <w:jc w:val="both"/>
-        <w:rPr>
-          <w:rFonts w:ascii="Arial" w:hAnsi="Arial" w:cs="Arial"/>
-          <w:sz w:val="22"/>
-          <w:szCs w:val="22"/>
-          <w:lang w:val="pt-BR"/>
-        </w:rPr>
-      </w:pPr>
-    </w:p>
-    <w:p>
-      <w:pPr>
-        <w:spacing w:line="360" w:lineRule="auto"/>
-        <w:rPr>
-          <w:rFonts w:ascii="Arial" w:hAnsi="Arial" w:cs="Arial"/>
-          <w:b/>
-          <w:sz w:val="22"/>
-          <w:szCs w:val="22"/>
-          <w:lang w:val="pt-BR"/>
-        </w:rPr>
-      </w:pPr>
-      <w:r>
-        <w:rPr>
-          <w:rFonts w:ascii="Arial" w:hAnsi="Arial" w:cs="Arial"/>
-          <w:b/>
-          <w:sz w:val="22"/>
-          <w:szCs w:val="22"/>
-          <w:lang w:val="pt-BR"/>
-        </w:rPr>
-        <w:t xml:space="preserve">Resultados </w:t>
-      </w:r>
-      <w:r>
-        <w:rPr>
-          <w:rFonts w:ascii="Arial" w:hAnsi="Arial" w:cs="Arial"/>
-          <w:b/>
-          <w:sz w:val="22"/>
-          <w:szCs w:val="22"/>
-          <w:lang w:val="pt-BR"/>
-        </w:rPr>
-        <w:t>E</w:t>
-      </w:r>
-      <w:r>
-        <w:rPr>
-          <w:rFonts w:ascii="Arial" w:hAnsi="Arial" w:cs="Arial"/>
-          <w:b/>
-          <w:sz w:val="22"/>
-          <w:szCs w:val="22"/>
-          <w:lang w:val="pt-BR"/>
-        </w:rPr>
-        <w:t>sperado</w:t>
-      </w:r>
-      <w:r>
-        <w:rPr>
-          <w:rFonts w:ascii="Arial" w:hAnsi="Arial" w:cs="Arial"/>
-          <w:b/>
-          <w:sz w:val="22"/>
-          <w:szCs w:val="22"/>
-          <w:lang w:val="pt-BR"/>
-        </w:rPr>
-        <w:t>s</w:t>
-      </w:r>
-    </w:p>
-    <w:p>
-      <w:pPr>
-        <w:spacing w:line="360" w:lineRule="auto"/>
-        <w:ind w:firstLine="709"/>
-        <w:rPr>
-          <w:rFonts w:ascii="Arial" w:hAnsi="Arial" w:cs="Arial"/>
-          <w:b/>
-          <w:sz w:val="22"/>
-          <w:szCs w:val="22"/>
-          <w:lang w:val="pt-BR"/>
-        </w:rPr>
-      </w:pPr>
-    </w:p>
     <w:p>
       <w:pPr>
         <w:spacing w:line="360" w:lineRule="auto"/>
@@ -1435,14 +1457,105 @@
           <w:lang w:val="pt-BR"/>
         </w:rPr>
       </w:pPr>
-      <w:r>
-        <w:rPr>
-          <w:rFonts w:ascii="Arial" w:hAnsi="Arial" w:cs="Arial"/>
-          <w:sz w:val="22"/>
-          <w:szCs w:val="22"/>
-          <w:lang w:val="pt-BR"/>
-        </w:rPr>
-        <w:t xml:space="preserve">Espera-se obter uma visão clara e detalhada dos padrões de comportamento relacionados à mobilidade urbana na cidade de São Paulo ao longo de diferentes períodos. A análise comparativa entre as cinco décadas deve permitir identificar mudanças significativas </w:t>
+    </w:p>
+    <w:bookmarkEnd w:id="1"/>
+    <w:p>
+      <w:pPr>
+        <w:spacing w:line="360" w:lineRule="auto"/>
+        <w:jc w:val="both"/>
+        <w:rPr>
+          <w:rFonts w:ascii="Arial" w:hAnsi="Arial" w:cs="Arial"/>
+          <w:sz w:val="22"/>
+          <w:szCs w:val="22"/>
+          <w:lang w:val="pt-BR"/>
+        </w:rPr>
+      </w:pPr>
+    </w:p>
+    <w:p>
+      <w:pPr>
+        <w:spacing w:line="360" w:lineRule="auto"/>
+        <w:rPr>
+          <w:rFonts w:ascii="Arial" w:hAnsi="Arial" w:cs="Arial"/>
+          <w:b/>
+          <w:sz w:val="22"/>
+          <w:szCs w:val="22"/>
+          <w:lang w:val="pt-BR"/>
+        </w:rPr>
+      </w:pPr>
+      <w:r>
+        <w:rPr>
+          <w:rFonts w:ascii="Arial" w:hAnsi="Arial" w:cs="Arial"/>
+          <w:b/>
+          <w:sz w:val="22"/>
+          <w:szCs w:val="22"/>
+          <w:lang w:val="pt-BR"/>
+        </w:rPr>
+        <w:t xml:space="preserve">Resultados </w:t>
+      </w:r>
+      <w:r>
+        <w:rPr>
+          <w:rFonts w:ascii="Arial" w:hAnsi="Arial" w:cs="Arial"/>
+          <w:b/>
+          <w:sz w:val="22"/>
+          <w:szCs w:val="22"/>
+          <w:lang w:val="pt-BR"/>
+        </w:rPr>
+        <w:t>E</w:t>
+      </w:r>
+      <w:r>
+        <w:rPr>
+          <w:rFonts w:ascii="Arial" w:hAnsi="Arial" w:cs="Arial"/>
+          <w:b/>
+          <w:sz w:val="22"/>
+          <w:szCs w:val="22"/>
+          <w:lang w:val="pt-BR"/>
+        </w:rPr>
+        <w:t>sperado</w:t>
+      </w:r>
+      <w:r>
+        <w:rPr>
+          <w:rFonts w:ascii="Arial" w:hAnsi="Arial" w:cs="Arial"/>
+          <w:b/>
+          <w:sz w:val="22"/>
+          <w:szCs w:val="22"/>
+          <w:lang w:val="pt-BR"/>
+        </w:rPr>
+        <w:t>s</w:t>
+      </w:r>
+    </w:p>
+    <w:p>
+      <w:pPr>
+        <w:spacing w:line="360" w:lineRule="auto"/>
+        <w:ind w:firstLine="709"/>
+        <w:rPr>
+          <w:rFonts w:ascii="Arial" w:hAnsi="Arial" w:cs="Arial"/>
+          <w:b/>
+          <w:sz w:val="22"/>
+          <w:szCs w:val="22"/>
+          <w:lang w:val="pt-BR"/>
+        </w:rPr>
+      </w:pPr>
+    </w:p>
+    <w:p>
+      <w:pPr>
+        <w:spacing w:line="360" w:lineRule="auto"/>
+        <w:ind w:firstLine="709"/>
+        <w:jc w:val="both"/>
+        <w:rPr>
+          <w:rFonts w:ascii="Arial" w:hAnsi="Arial" w:cs="Arial"/>
+          <w:sz w:val="22"/>
+          <w:szCs w:val="22"/>
+          <w:lang w:val="pt-BR"/>
+        </w:rPr>
+      </w:pPr>
+      <w:r>
+        <w:rPr>
+          <w:rFonts w:ascii="Arial" w:hAnsi="Arial" w:cs="Arial"/>
+          <w:sz w:val="22"/>
+          <w:szCs w:val="22"/>
+          <w:lang w:val="pt-BR"/>
+        </w:rPr>
+        <w:t xml:space="preserve">Espera-se obter uma visão clara e detalhada dos padrões de comportamento relacionados à mobilidade urbana na cidade de São Paulo ao longo de diferentes períodos. A análise comparativa entre as cinco décadas deve permitir identificar mudanças significativas nos hábitos de deslocamento da população. Além disso, ao cruzar os dados de mobilidade com as variáveis socioeconômicas, espera-se revelar relações entre características como </w:t>
       </w:r>
       <w:r>
         <w:rPr>
@@ -1452,7 +1565,7 @@
           <w:lang w:val="pt-BR"/>
         </w:rPr>
         <w:lastRenderedPageBreak/>
-        <w:t>nos hábitos de deslocamento da população. Além disso, ao cruzar os dados de mobilidade com as variáveis socioeconômicas, espera-se revelar relações entre características como renda, escolaridade e a escolha preferencial por certos modais de transporte, oferecendo insights sobre como fatores socioeconômicos influenciam as opções de transporte ao longo do tempo.</w:t>
+        <w:t>renda, escolaridade e a escolha preferencial por certos modais de transporte, oferecendo insights sobre como fatores socioeconômicos influenciam as opções de transporte ao longo do tempo.</w:t>
       </w:r>
     </w:p>
     <w:p>
@@ -1525,7 +1638,8 @@
     </w:p>
     <w:tbl>
       <w:tblPr>
-        <w:tblW w:w="5004" w:type="pct"/>
+        <w:tblW w:w="4089" w:type="pct"/>
+        <w:jc w:val="center"/>
         <w:tblBorders>
           <w:top w:val="single" w:sz="4" w:space="0" w:color="auto"/>
           <w:left w:val="single" w:sz="4" w:space="0" w:color="auto"/>
@@ -1541,25 +1655,23 @@
         <w:tblLook w:val="04A0" w:firstRow="1" w:lastRow="0" w:firstColumn="1" w:lastColumn="0" w:noHBand="0" w:noVBand="1"/>
       </w:tblPr>
       <w:tblGrid>
-        <w:gridCol w:w="3205"/>
+        <w:gridCol w:w="3204"/>
         <w:gridCol w:w="619"/>
         <w:gridCol w:w="599"/>
-        <w:gridCol w:w="598"/>
-        <w:gridCol w:w="598"/>
-        <w:gridCol w:w="598"/>
+        <w:gridCol w:w="599"/>
+        <w:gridCol w:w="599"/>
+        <w:gridCol w:w="599"/>
         <w:gridCol w:w="582"/>
-        <w:gridCol w:w="611"/>
-        <w:gridCol w:w="520"/>
-        <w:gridCol w:w="568"/>
-        <w:gridCol w:w="569"/>
+        <w:gridCol w:w="608"/>
       </w:tblGrid>
       <w:tr>
         <w:trPr>
           <w:trHeight w:val="255"/>
+          <w:jc w:val="center"/>
         </w:trPr>
         <w:tc>
           <w:tcPr>
-            <w:tcW w:w="1767" w:type="pct"/>
+            <w:tcW w:w="2163" w:type="pct"/>
             <w:vMerge w:val="restart"/>
             <w:shd w:val="clear" w:color="auto" w:fill="auto"/>
             <w:vAlign w:val="center"/>
@@ -1608,8 +1720,8 @@
         </w:tc>
         <w:tc>
           <w:tcPr>
-            <w:tcW w:w="3233" w:type="pct"/>
-            <w:gridSpan w:val="10"/>
+            <w:tcW w:w="2837" w:type="pct"/>
+            <w:gridSpan w:val="7"/>
             <w:shd w:val="clear" w:color="auto" w:fill="auto"/>
             <w:vAlign w:val="center"/>
           </w:tcPr>
@@ -1650,10 +1762,11 @@
       <w:tr>
         <w:trPr>
           <w:trHeight w:val="255"/>
+          <w:jc w:val="center"/>
         </w:trPr>
         <w:tc>
           <w:tcPr>
-            <w:tcW w:w="1767" w:type="pct"/>
+            <w:tcW w:w="2163" w:type="pct"/>
             <w:vMerge/>
             <w:shd w:val="clear" w:color="auto" w:fill="auto"/>
             <w:vAlign w:val="center"/>
@@ -1672,7 +1785,7 @@
         </w:tc>
         <w:tc>
           <w:tcPr>
-            <w:tcW w:w="341" w:type="pct"/>
+            <w:tcW w:w="418" w:type="pct"/>
             <w:shd w:val="clear" w:color="auto" w:fill="auto"/>
             <w:vAlign w:val="center"/>
           </w:tcPr>
@@ -1703,7 +1816,7 @@
         </w:tc>
         <w:tc>
           <w:tcPr>
-            <w:tcW w:w="330" w:type="pct"/>
+            <w:tcW w:w="404" w:type="pct"/>
             <w:shd w:val="clear" w:color="auto" w:fill="auto"/>
             <w:vAlign w:val="center"/>
           </w:tcPr>
@@ -1732,7 +1845,7 @@
         </w:tc>
         <w:tc>
           <w:tcPr>
-            <w:tcW w:w="330" w:type="pct"/>
+            <w:tcW w:w="404" w:type="pct"/>
             <w:shd w:val="clear" w:color="auto" w:fill="auto"/>
             <w:vAlign w:val="center"/>
           </w:tcPr>
@@ -1761,7 +1874,7 @@
         </w:tc>
         <w:tc>
           <w:tcPr>
-            <w:tcW w:w="330" w:type="pct"/>
+            <w:tcW w:w="404" w:type="pct"/>
             <w:shd w:val="clear" w:color="auto" w:fill="auto"/>
             <w:vAlign w:val="center"/>
           </w:tcPr>
@@ -1792,7 +1905,7 @@
         </w:tc>
         <w:tc>
           <w:tcPr>
-            <w:tcW w:w="330" w:type="pct"/>
+            <w:tcW w:w="404" w:type="pct"/>
             <w:shd w:val="clear" w:color="auto" w:fill="auto"/>
             <w:vAlign w:val="center"/>
           </w:tcPr>
@@ -1821,7 +1934,7 @@
         </w:tc>
         <w:tc>
           <w:tcPr>
-            <w:tcW w:w="321" w:type="pct"/>
+            <w:tcW w:w="393" w:type="pct"/>
             <w:shd w:val="clear" w:color="auto" w:fill="auto"/>
             <w:vAlign w:val="center"/>
           </w:tcPr>
@@ -1852,7 +1965,7 @@
         </w:tc>
         <w:tc>
           <w:tcPr>
-            <w:tcW w:w="337" w:type="pct"/>
+            <w:tcW w:w="412" w:type="pct"/>
             <w:shd w:val="clear" w:color="auto" w:fill="auto"/>
             <w:vAlign w:val="center"/>
           </w:tcPr>
@@ -1877,73 +1990,17 @@
               </w:rPr>
               <w:t>Mai</w:t>
             </w:r>
-          </w:p>
-        </w:tc>
-        <w:tc>
-          <w:tcPr>
-            <w:tcW w:w="287" w:type="pct"/>
-            <w:shd w:val="clear" w:color="auto" w:fill="auto"/>
-            <w:vAlign w:val="center"/>
-          </w:tcPr>
-          <w:p>
-            <w:pPr>
-              <w:jc w:val="center"/>
-              <w:rPr>
-                <w:rFonts w:ascii="Arial" w:hAnsi="Arial" w:cs="Arial"/>
-                <w:b/>
-                <w:sz w:val="22"/>
-                <w:szCs w:val="22"/>
-                <w:lang w:val="pt-BR"/>
-              </w:rPr>
-            </w:pPr>
-          </w:p>
-        </w:tc>
-        <w:tc>
-          <w:tcPr>
-            <w:tcW w:w="313" w:type="pct"/>
-            <w:shd w:val="clear" w:color="auto" w:fill="auto"/>
-            <w:vAlign w:val="center"/>
-          </w:tcPr>
-          <w:p>
-            <w:pPr>
-              <w:jc w:val="center"/>
-              <w:rPr>
-                <w:rFonts w:ascii="Arial" w:hAnsi="Arial" w:cs="Arial"/>
-                <w:b/>
-                <w:sz w:val="22"/>
-                <w:szCs w:val="22"/>
-                <w:lang w:val="pt-BR"/>
-              </w:rPr>
-            </w:pPr>
-          </w:p>
-        </w:tc>
-        <w:tc>
-          <w:tcPr>
-            <w:tcW w:w="314" w:type="pct"/>
-            <w:shd w:val="clear" w:color="auto" w:fill="auto"/>
-            <w:vAlign w:val="center"/>
-          </w:tcPr>
-          <w:p>
-            <w:pPr>
-              <w:jc w:val="center"/>
-              <w:rPr>
-                <w:rFonts w:ascii="Arial" w:hAnsi="Arial" w:cs="Arial"/>
-                <w:b/>
-                <w:sz w:val="22"/>
-                <w:szCs w:val="22"/>
-                <w:lang w:val="pt-BR"/>
-              </w:rPr>
-            </w:pPr>
           </w:p>
         </w:tc>
       </w:tr>
       <w:tr>
         <w:trPr>
           <w:trHeight w:val="255"/>
+          <w:jc w:val="center"/>
         </w:trPr>
         <w:tc>
           <w:tcPr>
-            <w:tcW w:w="1767" w:type="pct"/>
+            <w:tcW w:w="2163" w:type="pct"/>
             <w:shd w:val="clear" w:color="auto" w:fill="auto"/>
             <w:vAlign w:val="center"/>
           </w:tcPr>
@@ -1963,13 +2020,13 @@
                 <w:szCs w:val="22"/>
                 <w:lang w:val="pt-BR"/>
               </w:rPr>
-              <w:t>Pré-processamento de dados</w:t>
+              <w:t>Atualização bibliográfica</w:t>
             </w:r>
           </w:p>
         </w:tc>
         <w:tc>
           <w:tcPr>
-            <w:tcW w:w="341" w:type="pct"/>
+            <w:tcW w:w="418" w:type="pct"/>
             <w:shd w:val="clear" w:color="auto" w:fill="auto"/>
             <w:vAlign w:val="center"/>
           </w:tcPr>
@@ -1996,151 +2053,133 @@
         </w:tc>
         <w:tc>
           <w:tcPr>
-            <w:tcW w:w="330" w:type="pct"/>
-            <w:shd w:val="clear" w:color="auto" w:fill="auto"/>
-            <w:vAlign w:val="center"/>
-          </w:tcPr>
-          <w:p>
-            <w:pPr>
-              <w:jc w:val="center"/>
-              <w:rPr>
-                <w:rFonts w:ascii="Arial" w:hAnsi="Arial" w:cs="Arial"/>
-                <w:sz w:val="22"/>
-                <w:szCs w:val="22"/>
-                <w:lang w:val="pt-BR"/>
-              </w:rPr>
-            </w:pPr>
-          </w:p>
-        </w:tc>
-        <w:tc>
-          <w:tcPr>
-            <w:tcW w:w="330" w:type="pct"/>
-            <w:shd w:val="clear" w:color="auto" w:fill="auto"/>
-            <w:vAlign w:val="center"/>
-          </w:tcPr>
-          <w:p>
-            <w:pPr>
-              <w:jc w:val="center"/>
-              <w:rPr>
-                <w:rFonts w:ascii="Arial" w:hAnsi="Arial" w:cs="Arial"/>
-                <w:sz w:val="22"/>
-                <w:szCs w:val="22"/>
-                <w:lang w:val="pt-BR"/>
-              </w:rPr>
-            </w:pPr>
-          </w:p>
-        </w:tc>
-        <w:tc>
-          <w:tcPr>
-            <w:tcW w:w="330" w:type="pct"/>
-            <w:shd w:val="clear" w:color="auto" w:fill="auto"/>
-            <w:vAlign w:val="center"/>
-          </w:tcPr>
-          <w:p>
-            <w:pPr>
-              <w:jc w:val="center"/>
-              <w:rPr>
-                <w:rFonts w:ascii="Arial" w:hAnsi="Arial" w:cs="Arial"/>
-                <w:sz w:val="22"/>
-                <w:szCs w:val="22"/>
-                <w:lang w:val="pt-BR"/>
-              </w:rPr>
-            </w:pPr>
-          </w:p>
-        </w:tc>
-        <w:tc>
-          <w:tcPr>
-            <w:tcW w:w="330" w:type="pct"/>
-            <w:shd w:val="clear" w:color="auto" w:fill="auto"/>
-            <w:vAlign w:val="center"/>
-          </w:tcPr>
-          <w:p>
-            <w:pPr>
-              <w:jc w:val="center"/>
-              <w:rPr>
-                <w:rFonts w:ascii="Arial" w:hAnsi="Arial" w:cs="Arial"/>
-                <w:sz w:val="22"/>
-                <w:szCs w:val="22"/>
-                <w:lang w:val="pt-BR"/>
-              </w:rPr>
-            </w:pPr>
-          </w:p>
-        </w:tc>
-        <w:tc>
-          <w:tcPr>
-            <w:tcW w:w="321" w:type="pct"/>
-            <w:shd w:val="clear" w:color="auto" w:fill="auto"/>
-            <w:vAlign w:val="center"/>
-          </w:tcPr>
-          <w:p>
-            <w:pPr>
-              <w:jc w:val="center"/>
-              <w:rPr>
-                <w:rFonts w:ascii="Arial" w:hAnsi="Arial" w:cs="Arial"/>
-                <w:sz w:val="22"/>
-                <w:szCs w:val="22"/>
-                <w:lang w:val="pt-BR"/>
-              </w:rPr>
-            </w:pPr>
-          </w:p>
-        </w:tc>
-        <w:tc>
-          <w:tcPr>
-            <w:tcW w:w="337" w:type="pct"/>
-            <w:shd w:val="clear" w:color="auto" w:fill="auto"/>
-            <w:vAlign w:val="center"/>
-          </w:tcPr>
-          <w:p>
-            <w:pPr>
-              <w:jc w:val="center"/>
-              <w:rPr>
-                <w:rFonts w:ascii="Arial" w:hAnsi="Arial" w:cs="Arial"/>
-                <w:sz w:val="22"/>
-                <w:szCs w:val="22"/>
-                <w:lang w:val="pt-BR"/>
-              </w:rPr>
-            </w:pPr>
-          </w:p>
-        </w:tc>
-        <w:tc>
-          <w:tcPr>
-            <w:tcW w:w="287" w:type="pct"/>
-            <w:shd w:val="clear" w:color="auto" w:fill="auto"/>
-            <w:vAlign w:val="center"/>
-          </w:tcPr>
-          <w:p>
-            <w:pPr>
-              <w:jc w:val="center"/>
-              <w:rPr>
-                <w:rFonts w:ascii="Arial" w:hAnsi="Arial" w:cs="Arial"/>
-                <w:sz w:val="22"/>
-                <w:szCs w:val="22"/>
-                <w:lang w:val="pt-BR"/>
-              </w:rPr>
-            </w:pPr>
-          </w:p>
-        </w:tc>
-        <w:tc>
-          <w:tcPr>
-            <w:tcW w:w="313" w:type="pct"/>
-            <w:shd w:val="clear" w:color="auto" w:fill="auto"/>
-            <w:vAlign w:val="center"/>
-          </w:tcPr>
-          <w:p>
-            <w:pPr>
-              <w:jc w:val="center"/>
-              <w:rPr>
-                <w:rFonts w:ascii="Arial" w:hAnsi="Arial" w:cs="Arial"/>
-                <w:sz w:val="22"/>
-                <w:szCs w:val="22"/>
-                <w:lang w:val="pt-BR"/>
-              </w:rPr>
-            </w:pPr>
-          </w:p>
-        </w:tc>
-        <w:tc>
-          <w:tcPr>
-            <w:tcW w:w="314" w:type="pct"/>
+            <w:tcW w:w="404" w:type="pct"/>
+            <w:shd w:val="clear" w:color="auto" w:fill="auto"/>
+            <w:vAlign w:val="center"/>
+          </w:tcPr>
+          <w:p>
+            <w:pPr>
+              <w:jc w:val="center"/>
+              <w:rPr>
+                <w:rFonts w:ascii="Arial" w:hAnsi="Arial" w:cs="Arial"/>
+                <w:sz w:val="22"/>
+                <w:szCs w:val="22"/>
+                <w:lang w:val="pt-BR"/>
+              </w:rPr>
+            </w:pPr>
+            <w:r>
+              <w:rPr>
+                <w:rFonts w:ascii="Arial" w:hAnsi="Arial" w:cs="Arial"/>
+                <w:sz w:val="22"/>
+                <w:szCs w:val="22"/>
+                <w:lang w:val="pt-BR"/>
+              </w:rPr>
+              <w:t>x</w:t>
+            </w:r>
+          </w:p>
+        </w:tc>
+        <w:tc>
+          <w:tcPr>
+            <w:tcW w:w="404" w:type="pct"/>
+            <w:shd w:val="clear" w:color="auto" w:fill="auto"/>
+            <w:vAlign w:val="center"/>
+          </w:tcPr>
+          <w:p>
+            <w:pPr>
+              <w:jc w:val="center"/>
+              <w:rPr>
+                <w:rFonts w:ascii="Arial" w:hAnsi="Arial" w:cs="Arial"/>
+                <w:sz w:val="22"/>
+                <w:szCs w:val="22"/>
+                <w:lang w:val="pt-BR"/>
+              </w:rPr>
+            </w:pPr>
+            <w:r>
+              <w:rPr>
+                <w:rFonts w:ascii="Arial" w:hAnsi="Arial" w:cs="Arial"/>
+                <w:sz w:val="22"/>
+                <w:szCs w:val="22"/>
+                <w:lang w:val="pt-BR"/>
+              </w:rPr>
+              <w:t>x</w:t>
+            </w:r>
+          </w:p>
+        </w:tc>
+        <w:tc>
+          <w:tcPr>
+            <w:tcW w:w="404" w:type="pct"/>
+            <w:shd w:val="clear" w:color="auto" w:fill="auto"/>
+            <w:vAlign w:val="center"/>
+          </w:tcPr>
+          <w:p>
+            <w:pPr>
+              <w:jc w:val="center"/>
+              <w:rPr>
+                <w:rFonts w:ascii="Arial" w:hAnsi="Arial" w:cs="Arial"/>
+                <w:sz w:val="22"/>
+                <w:szCs w:val="22"/>
+                <w:lang w:val="pt-BR"/>
+              </w:rPr>
+            </w:pPr>
+            <w:r>
+              <w:rPr>
+                <w:rFonts w:ascii="Arial" w:hAnsi="Arial" w:cs="Arial"/>
+                <w:sz w:val="22"/>
+                <w:szCs w:val="22"/>
+                <w:lang w:val="pt-BR"/>
+              </w:rPr>
+              <w:t>x</w:t>
+            </w:r>
+          </w:p>
+        </w:tc>
+        <w:tc>
+          <w:tcPr>
+            <w:tcW w:w="404" w:type="pct"/>
+            <w:shd w:val="clear" w:color="auto" w:fill="auto"/>
+            <w:vAlign w:val="center"/>
+          </w:tcPr>
+          <w:p>
+            <w:pPr>
+              <w:jc w:val="center"/>
+              <w:rPr>
+                <w:rFonts w:ascii="Arial" w:hAnsi="Arial" w:cs="Arial"/>
+                <w:sz w:val="22"/>
+                <w:szCs w:val="22"/>
+                <w:lang w:val="pt-BR"/>
+              </w:rPr>
+            </w:pPr>
+            <w:r>
+              <w:rPr>
+                <w:rFonts w:ascii="Arial" w:hAnsi="Arial" w:cs="Arial"/>
+                <w:sz w:val="22"/>
+                <w:szCs w:val="22"/>
+                <w:lang w:val="pt-BR"/>
+              </w:rPr>
+              <w:t>x</w:t>
+            </w:r>
+          </w:p>
+        </w:tc>
+        <w:tc>
+          <w:tcPr>
+            <w:tcW w:w="393" w:type="pct"/>
+            <w:shd w:val="clear" w:color="auto" w:fill="auto"/>
+            <w:vAlign w:val="center"/>
+          </w:tcPr>
+          <w:p>
+            <w:pPr>
+              <w:jc w:val="center"/>
+              <w:rPr>
+                <w:rFonts w:ascii="Arial" w:hAnsi="Arial" w:cs="Arial"/>
+                <w:sz w:val="22"/>
+                <w:szCs w:val="22"/>
+                <w:lang w:val="pt-BR"/>
+              </w:rPr>
+            </w:pPr>
+          </w:p>
+        </w:tc>
+        <w:tc>
+          <w:tcPr>
+            <w:tcW w:w="412" w:type="pct"/>
             <w:shd w:val="clear" w:color="auto" w:fill="auto"/>
             <w:vAlign w:val="center"/>
           </w:tcPr>
@@ -2160,10 +2199,11 @@
       <w:tr>
         <w:trPr>
           <w:trHeight w:val="255"/>
+          <w:jc w:val="center"/>
         </w:trPr>
         <w:tc>
           <w:tcPr>
-            <w:tcW w:w="1767" w:type="pct"/>
+            <w:tcW w:w="2163" w:type="pct"/>
             <w:shd w:val="clear" w:color="auto" w:fill="auto"/>
             <w:vAlign w:val="center"/>
           </w:tcPr>
@@ -2183,31 +2223,13 @@
                 <w:szCs w:val="22"/>
                 <w:lang w:val="pt-BR"/>
               </w:rPr>
-              <w:t>Transformação dos dados</w:t>
+              <w:t>Pré-processamento de dados</w:t>
             </w:r>
           </w:p>
         </w:tc>
         <w:tc>
           <w:tcPr>
-            <w:tcW w:w="341" w:type="pct"/>
-            <w:shd w:val="clear" w:color="auto" w:fill="auto"/>
-            <w:vAlign w:val="center"/>
-          </w:tcPr>
-          <w:p>
-            <w:pPr>
-              <w:jc w:val="center"/>
-              <w:rPr>
-                <w:rFonts w:ascii="Arial" w:hAnsi="Arial" w:cs="Arial"/>
-                <w:sz w:val="22"/>
-                <w:szCs w:val="22"/>
-                <w:lang w:val="pt-BR"/>
-              </w:rPr>
-            </w:pPr>
-          </w:p>
-        </w:tc>
-        <w:tc>
-          <w:tcPr>
-            <w:tcW w:w="330" w:type="pct"/>
+            <w:tcW w:w="418" w:type="pct"/>
             <w:shd w:val="clear" w:color="auto" w:fill="auto"/>
             <w:vAlign w:val="center"/>
           </w:tcPr>
@@ -2234,133 +2256,97 @@
         </w:tc>
         <w:tc>
           <w:tcPr>
-            <w:tcW w:w="330" w:type="pct"/>
-            <w:shd w:val="clear" w:color="auto" w:fill="auto"/>
-            <w:vAlign w:val="center"/>
-          </w:tcPr>
-          <w:p>
-            <w:pPr>
-              <w:jc w:val="center"/>
-              <w:rPr>
-                <w:rFonts w:ascii="Arial" w:hAnsi="Arial" w:cs="Arial"/>
-                <w:sz w:val="22"/>
-                <w:szCs w:val="22"/>
-                <w:lang w:val="pt-BR"/>
-              </w:rPr>
-            </w:pPr>
-          </w:p>
-        </w:tc>
-        <w:tc>
-          <w:tcPr>
-            <w:tcW w:w="330" w:type="pct"/>
-            <w:shd w:val="clear" w:color="auto" w:fill="auto"/>
-            <w:vAlign w:val="center"/>
-          </w:tcPr>
-          <w:p>
-            <w:pPr>
-              <w:jc w:val="center"/>
-              <w:rPr>
-                <w:rFonts w:ascii="Arial" w:hAnsi="Arial" w:cs="Arial"/>
-                <w:sz w:val="22"/>
-                <w:szCs w:val="22"/>
-                <w:lang w:val="pt-BR"/>
-              </w:rPr>
-            </w:pPr>
-          </w:p>
-        </w:tc>
-        <w:tc>
-          <w:tcPr>
-            <w:tcW w:w="330" w:type="pct"/>
-            <w:shd w:val="clear" w:color="auto" w:fill="auto"/>
-            <w:vAlign w:val="center"/>
-          </w:tcPr>
-          <w:p>
-            <w:pPr>
-              <w:jc w:val="center"/>
-              <w:rPr>
-                <w:rFonts w:ascii="Arial" w:hAnsi="Arial" w:cs="Arial"/>
-                <w:sz w:val="22"/>
-                <w:szCs w:val="22"/>
-                <w:lang w:val="pt-BR"/>
-              </w:rPr>
-            </w:pPr>
-          </w:p>
-        </w:tc>
-        <w:tc>
-          <w:tcPr>
-            <w:tcW w:w="321" w:type="pct"/>
-            <w:shd w:val="clear" w:color="auto" w:fill="auto"/>
-            <w:vAlign w:val="center"/>
-          </w:tcPr>
-          <w:p>
-            <w:pPr>
-              <w:jc w:val="center"/>
-              <w:rPr>
-                <w:rFonts w:ascii="Arial" w:hAnsi="Arial" w:cs="Arial"/>
-                <w:sz w:val="22"/>
-                <w:szCs w:val="22"/>
-                <w:lang w:val="pt-BR"/>
-              </w:rPr>
-            </w:pPr>
-          </w:p>
-        </w:tc>
-        <w:tc>
-          <w:tcPr>
-            <w:tcW w:w="337" w:type="pct"/>
-            <w:shd w:val="clear" w:color="auto" w:fill="auto"/>
-            <w:vAlign w:val="center"/>
-          </w:tcPr>
-          <w:p>
-            <w:pPr>
-              <w:jc w:val="center"/>
-              <w:rPr>
-                <w:rFonts w:ascii="Arial" w:hAnsi="Arial" w:cs="Arial"/>
-                <w:sz w:val="22"/>
-                <w:szCs w:val="22"/>
-                <w:lang w:val="pt-BR"/>
-              </w:rPr>
-            </w:pPr>
-          </w:p>
-        </w:tc>
-        <w:tc>
-          <w:tcPr>
-            <w:tcW w:w="287" w:type="pct"/>
-            <w:shd w:val="clear" w:color="auto" w:fill="auto"/>
-            <w:vAlign w:val="center"/>
-          </w:tcPr>
-          <w:p>
-            <w:pPr>
-              <w:jc w:val="center"/>
-              <w:rPr>
-                <w:rFonts w:ascii="Arial" w:hAnsi="Arial" w:cs="Arial"/>
-                <w:sz w:val="22"/>
-                <w:szCs w:val="22"/>
-                <w:lang w:val="pt-BR"/>
-              </w:rPr>
-            </w:pPr>
-          </w:p>
-        </w:tc>
-        <w:tc>
-          <w:tcPr>
-            <w:tcW w:w="313" w:type="pct"/>
-            <w:shd w:val="clear" w:color="auto" w:fill="auto"/>
-            <w:vAlign w:val="center"/>
-          </w:tcPr>
-          <w:p>
-            <w:pPr>
-              <w:jc w:val="center"/>
-              <w:rPr>
-                <w:rFonts w:ascii="Arial" w:hAnsi="Arial" w:cs="Arial"/>
-                <w:sz w:val="22"/>
-                <w:szCs w:val="22"/>
-                <w:lang w:val="pt-BR"/>
-              </w:rPr>
-            </w:pPr>
-          </w:p>
-        </w:tc>
-        <w:tc>
-          <w:tcPr>
-            <w:tcW w:w="314" w:type="pct"/>
+            <w:tcW w:w="404" w:type="pct"/>
+            <w:shd w:val="clear" w:color="auto" w:fill="auto"/>
+            <w:vAlign w:val="center"/>
+          </w:tcPr>
+          <w:p>
+            <w:pPr>
+              <w:jc w:val="center"/>
+              <w:rPr>
+                <w:rFonts w:ascii="Arial" w:hAnsi="Arial" w:cs="Arial"/>
+                <w:sz w:val="22"/>
+                <w:szCs w:val="22"/>
+                <w:lang w:val="pt-BR"/>
+              </w:rPr>
+            </w:pPr>
+          </w:p>
+        </w:tc>
+        <w:tc>
+          <w:tcPr>
+            <w:tcW w:w="404" w:type="pct"/>
+            <w:shd w:val="clear" w:color="auto" w:fill="auto"/>
+            <w:vAlign w:val="center"/>
+          </w:tcPr>
+          <w:p>
+            <w:pPr>
+              <w:jc w:val="center"/>
+              <w:rPr>
+                <w:rFonts w:ascii="Arial" w:hAnsi="Arial" w:cs="Arial"/>
+                <w:sz w:val="22"/>
+                <w:szCs w:val="22"/>
+                <w:lang w:val="pt-BR"/>
+              </w:rPr>
+            </w:pPr>
+          </w:p>
+        </w:tc>
+        <w:tc>
+          <w:tcPr>
+            <w:tcW w:w="404" w:type="pct"/>
+            <w:shd w:val="clear" w:color="auto" w:fill="auto"/>
+            <w:vAlign w:val="center"/>
+          </w:tcPr>
+          <w:p>
+            <w:pPr>
+              <w:jc w:val="center"/>
+              <w:rPr>
+                <w:rFonts w:ascii="Arial" w:hAnsi="Arial" w:cs="Arial"/>
+                <w:sz w:val="22"/>
+                <w:szCs w:val="22"/>
+                <w:lang w:val="pt-BR"/>
+              </w:rPr>
+            </w:pPr>
+          </w:p>
+        </w:tc>
+        <w:tc>
+          <w:tcPr>
+            <w:tcW w:w="404" w:type="pct"/>
+            <w:shd w:val="clear" w:color="auto" w:fill="auto"/>
+            <w:vAlign w:val="center"/>
+          </w:tcPr>
+          <w:p>
+            <w:pPr>
+              <w:jc w:val="center"/>
+              <w:rPr>
+                <w:rFonts w:ascii="Arial" w:hAnsi="Arial" w:cs="Arial"/>
+                <w:sz w:val="22"/>
+                <w:szCs w:val="22"/>
+                <w:lang w:val="pt-BR"/>
+              </w:rPr>
+            </w:pPr>
+          </w:p>
+        </w:tc>
+        <w:tc>
+          <w:tcPr>
+            <w:tcW w:w="393" w:type="pct"/>
+            <w:shd w:val="clear" w:color="auto" w:fill="auto"/>
+            <w:vAlign w:val="center"/>
+          </w:tcPr>
+          <w:p>
+            <w:pPr>
+              <w:jc w:val="center"/>
+              <w:rPr>
+                <w:rFonts w:ascii="Arial" w:hAnsi="Arial" w:cs="Arial"/>
+                <w:sz w:val="22"/>
+                <w:szCs w:val="22"/>
+                <w:lang w:val="pt-BR"/>
+              </w:rPr>
+            </w:pPr>
+          </w:p>
+        </w:tc>
+        <w:tc>
+          <w:tcPr>
+            <w:tcW w:w="412" w:type="pct"/>
             <w:shd w:val="clear" w:color="auto" w:fill="auto"/>
             <w:vAlign w:val="center"/>
           </w:tcPr>
@@ -2380,10 +2366,11 @@
       <w:tr>
         <w:trPr>
           <w:trHeight w:val="255"/>
+          <w:jc w:val="center"/>
         </w:trPr>
         <w:tc>
           <w:tcPr>
-            <w:tcW w:w="1767" w:type="pct"/>
+            <w:tcW w:w="2163" w:type="pct"/>
             <w:shd w:val="clear" w:color="auto" w:fill="auto"/>
             <w:vAlign w:val="center"/>
           </w:tcPr>
@@ -2403,31 +2390,31 @@
                 <w:szCs w:val="22"/>
                 <w:lang w:val="pt-BR"/>
               </w:rPr>
-              <w:t>Modelagem dos dados</w:t>
+              <w:t>Transformação dos dados</w:t>
             </w:r>
           </w:p>
         </w:tc>
         <w:tc>
           <w:tcPr>
-            <w:tcW w:w="341" w:type="pct"/>
-            <w:shd w:val="clear" w:color="auto" w:fill="auto"/>
-            <w:vAlign w:val="center"/>
-          </w:tcPr>
-          <w:p>
-            <w:pPr>
-              <w:jc w:val="center"/>
-              <w:rPr>
-                <w:rFonts w:ascii="Arial" w:hAnsi="Arial" w:cs="Arial"/>
-                <w:sz w:val="22"/>
-                <w:szCs w:val="22"/>
-                <w:lang w:val="pt-BR"/>
-              </w:rPr>
-            </w:pPr>
-          </w:p>
-        </w:tc>
-        <w:tc>
-          <w:tcPr>
-            <w:tcW w:w="330" w:type="pct"/>
+            <w:tcW w:w="418" w:type="pct"/>
+            <w:shd w:val="clear" w:color="auto" w:fill="auto"/>
+            <w:vAlign w:val="center"/>
+          </w:tcPr>
+          <w:p>
+            <w:pPr>
+              <w:jc w:val="center"/>
+              <w:rPr>
+                <w:rFonts w:ascii="Arial" w:hAnsi="Arial" w:cs="Arial"/>
+                <w:sz w:val="22"/>
+                <w:szCs w:val="22"/>
+                <w:lang w:val="pt-BR"/>
+              </w:rPr>
+            </w:pPr>
+          </w:p>
+        </w:tc>
+        <w:tc>
+          <w:tcPr>
+            <w:tcW w:w="404" w:type="pct"/>
             <w:shd w:val="clear" w:color="auto" w:fill="auto"/>
             <w:vAlign w:val="center"/>
           </w:tcPr>
@@ -2454,133 +2441,79 @@
         </w:tc>
         <w:tc>
           <w:tcPr>
-            <w:tcW w:w="330" w:type="pct"/>
-            <w:shd w:val="clear" w:color="auto" w:fill="auto"/>
-            <w:vAlign w:val="center"/>
-          </w:tcPr>
-          <w:p>
-            <w:pPr>
-              <w:jc w:val="center"/>
-              <w:rPr>
-                <w:rFonts w:ascii="Arial" w:hAnsi="Arial" w:cs="Arial"/>
-                <w:sz w:val="22"/>
-                <w:szCs w:val="22"/>
-                <w:lang w:val="pt-BR"/>
-              </w:rPr>
-            </w:pPr>
-          </w:p>
-        </w:tc>
-        <w:tc>
-          <w:tcPr>
-            <w:tcW w:w="330" w:type="pct"/>
-            <w:shd w:val="clear" w:color="auto" w:fill="auto"/>
-            <w:vAlign w:val="center"/>
-          </w:tcPr>
-          <w:p>
-            <w:pPr>
-              <w:jc w:val="center"/>
-              <w:rPr>
-                <w:rFonts w:ascii="Arial" w:hAnsi="Arial" w:cs="Arial"/>
-                <w:sz w:val="22"/>
-                <w:szCs w:val="22"/>
-                <w:lang w:val="pt-BR"/>
-              </w:rPr>
-            </w:pPr>
-          </w:p>
-        </w:tc>
-        <w:tc>
-          <w:tcPr>
-            <w:tcW w:w="330" w:type="pct"/>
-            <w:shd w:val="clear" w:color="auto" w:fill="auto"/>
-            <w:vAlign w:val="center"/>
-          </w:tcPr>
-          <w:p>
-            <w:pPr>
-              <w:jc w:val="center"/>
-              <w:rPr>
-                <w:rFonts w:ascii="Arial" w:hAnsi="Arial" w:cs="Arial"/>
-                <w:sz w:val="22"/>
-                <w:szCs w:val="22"/>
-                <w:lang w:val="pt-BR"/>
-              </w:rPr>
-            </w:pPr>
-          </w:p>
-        </w:tc>
-        <w:tc>
-          <w:tcPr>
-            <w:tcW w:w="321" w:type="pct"/>
-            <w:shd w:val="clear" w:color="auto" w:fill="auto"/>
-            <w:vAlign w:val="center"/>
-          </w:tcPr>
-          <w:p>
-            <w:pPr>
-              <w:jc w:val="center"/>
-              <w:rPr>
-                <w:rFonts w:ascii="Arial" w:hAnsi="Arial" w:cs="Arial"/>
-                <w:sz w:val="22"/>
-                <w:szCs w:val="22"/>
-                <w:lang w:val="pt-BR"/>
-              </w:rPr>
-            </w:pPr>
-          </w:p>
-        </w:tc>
-        <w:tc>
-          <w:tcPr>
-            <w:tcW w:w="337" w:type="pct"/>
-            <w:shd w:val="clear" w:color="auto" w:fill="auto"/>
-            <w:vAlign w:val="center"/>
-          </w:tcPr>
-          <w:p>
-            <w:pPr>
-              <w:jc w:val="center"/>
-              <w:rPr>
-                <w:rFonts w:ascii="Arial" w:hAnsi="Arial" w:cs="Arial"/>
-                <w:sz w:val="22"/>
-                <w:szCs w:val="22"/>
-                <w:lang w:val="pt-BR"/>
-              </w:rPr>
-            </w:pPr>
-          </w:p>
-        </w:tc>
-        <w:tc>
-          <w:tcPr>
-            <w:tcW w:w="287" w:type="pct"/>
-            <w:shd w:val="clear" w:color="auto" w:fill="auto"/>
-            <w:vAlign w:val="center"/>
-          </w:tcPr>
-          <w:p>
-            <w:pPr>
-              <w:jc w:val="center"/>
-              <w:rPr>
-                <w:rFonts w:ascii="Arial" w:hAnsi="Arial" w:cs="Arial"/>
-                <w:sz w:val="22"/>
-                <w:szCs w:val="22"/>
-                <w:lang w:val="pt-BR"/>
-              </w:rPr>
-            </w:pPr>
-          </w:p>
-        </w:tc>
-        <w:tc>
-          <w:tcPr>
-            <w:tcW w:w="313" w:type="pct"/>
-            <w:shd w:val="clear" w:color="auto" w:fill="auto"/>
-            <w:vAlign w:val="center"/>
-          </w:tcPr>
-          <w:p>
-            <w:pPr>
-              <w:jc w:val="center"/>
-              <w:rPr>
-                <w:rFonts w:ascii="Arial" w:hAnsi="Arial" w:cs="Arial"/>
-                <w:sz w:val="22"/>
-                <w:szCs w:val="22"/>
-                <w:lang w:val="pt-BR"/>
-              </w:rPr>
-            </w:pPr>
-          </w:p>
-        </w:tc>
-        <w:tc>
-          <w:tcPr>
-            <w:tcW w:w="314" w:type="pct"/>
+            <w:tcW w:w="404" w:type="pct"/>
+            <w:shd w:val="clear" w:color="auto" w:fill="auto"/>
+            <w:vAlign w:val="center"/>
+          </w:tcPr>
+          <w:p>
+            <w:pPr>
+              <w:jc w:val="center"/>
+              <w:rPr>
+                <w:rFonts w:ascii="Arial" w:hAnsi="Arial" w:cs="Arial"/>
+                <w:sz w:val="22"/>
+                <w:szCs w:val="22"/>
+                <w:lang w:val="pt-BR"/>
+              </w:rPr>
+            </w:pPr>
+          </w:p>
+        </w:tc>
+        <w:tc>
+          <w:tcPr>
+            <w:tcW w:w="404" w:type="pct"/>
+            <w:shd w:val="clear" w:color="auto" w:fill="auto"/>
+            <w:vAlign w:val="center"/>
+          </w:tcPr>
+          <w:p>
+            <w:pPr>
+              <w:jc w:val="center"/>
+              <w:rPr>
+                <w:rFonts w:ascii="Arial" w:hAnsi="Arial" w:cs="Arial"/>
+                <w:sz w:val="22"/>
+                <w:szCs w:val="22"/>
+                <w:lang w:val="pt-BR"/>
+              </w:rPr>
+            </w:pPr>
+          </w:p>
+        </w:tc>
+        <w:tc>
+          <w:tcPr>
+            <w:tcW w:w="404" w:type="pct"/>
+            <w:shd w:val="clear" w:color="auto" w:fill="auto"/>
+            <w:vAlign w:val="center"/>
+          </w:tcPr>
+          <w:p>
+            <w:pPr>
+              <w:jc w:val="center"/>
+              <w:rPr>
+                <w:rFonts w:ascii="Arial" w:hAnsi="Arial" w:cs="Arial"/>
+                <w:sz w:val="22"/>
+                <w:szCs w:val="22"/>
+                <w:lang w:val="pt-BR"/>
+              </w:rPr>
+            </w:pPr>
+          </w:p>
+        </w:tc>
+        <w:tc>
+          <w:tcPr>
+            <w:tcW w:w="393" w:type="pct"/>
+            <w:shd w:val="clear" w:color="auto" w:fill="auto"/>
+            <w:vAlign w:val="center"/>
+          </w:tcPr>
+          <w:p>
+            <w:pPr>
+              <w:jc w:val="center"/>
+              <w:rPr>
+                <w:rFonts w:ascii="Arial" w:hAnsi="Arial" w:cs="Arial"/>
+                <w:sz w:val="22"/>
+                <w:szCs w:val="22"/>
+                <w:lang w:val="pt-BR"/>
+              </w:rPr>
+            </w:pPr>
+          </w:p>
+        </w:tc>
+        <w:tc>
+          <w:tcPr>
+            <w:tcW w:w="412" w:type="pct"/>
             <w:shd w:val="clear" w:color="auto" w:fill="auto"/>
             <w:vAlign w:val="center"/>
           </w:tcPr>
@@ -2600,10 +2533,11 @@
       <w:tr>
         <w:trPr>
           <w:trHeight w:val="255"/>
+          <w:jc w:val="center"/>
         </w:trPr>
         <w:tc>
           <w:tcPr>
-            <w:tcW w:w="1767" w:type="pct"/>
+            <w:tcW w:w="2163" w:type="pct"/>
             <w:shd w:val="clear" w:color="auto" w:fill="auto"/>
             <w:vAlign w:val="center"/>
           </w:tcPr>
@@ -2623,49 +2557,31 @@
                 <w:szCs w:val="22"/>
                 <w:lang w:val="pt-BR"/>
               </w:rPr>
-              <w:t>Resultados Preliminares</w:t>
+              <w:t>Modelagem dos dados</w:t>
             </w:r>
           </w:p>
         </w:tc>
         <w:tc>
           <w:tcPr>
-            <w:tcW w:w="341" w:type="pct"/>
-            <w:shd w:val="clear" w:color="auto" w:fill="auto"/>
-            <w:vAlign w:val="center"/>
-          </w:tcPr>
-          <w:p>
-            <w:pPr>
-              <w:jc w:val="center"/>
-              <w:rPr>
-                <w:rFonts w:ascii="Arial" w:hAnsi="Arial" w:cs="Arial"/>
-                <w:sz w:val="22"/>
-                <w:szCs w:val="22"/>
-                <w:lang w:val="pt-BR"/>
-              </w:rPr>
-            </w:pPr>
-          </w:p>
-        </w:tc>
-        <w:tc>
-          <w:tcPr>
-            <w:tcW w:w="330" w:type="pct"/>
-            <w:shd w:val="clear" w:color="auto" w:fill="auto"/>
-            <w:vAlign w:val="center"/>
-          </w:tcPr>
-          <w:p>
-            <w:pPr>
-              <w:jc w:val="center"/>
-              <w:rPr>
-                <w:rFonts w:ascii="Arial" w:hAnsi="Arial" w:cs="Arial"/>
-                <w:sz w:val="22"/>
-                <w:szCs w:val="22"/>
-                <w:lang w:val="pt-BR"/>
-              </w:rPr>
-            </w:pPr>
-          </w:p>
-        </w:tc>
-        <w:tc>
-          <w:tcPr>
-            <w:tcW w:w="330" w:type="pct"/>
+            <w:tcW w:w="418" w:type="pct"/>
+            <w:shd w:val="clear" w:color="auto" w:fill="auto"/>
+            <w:vAlign w:val="center"/>
+          </w:tcPr>
+          <w:p>
+            <w:pPr>
+              <w:jc w:val="center"/>
+              <w:rPr>
+                <w:rFonts w:ascii="Arial" w:hAnsi="Arial" w:cs="Arial"/>
+                <w:sz w:val="22"/>
+                <w:szCs w:val="22"/>
+                <w:lang w:val="pt-BR"/>
+              </w:rPr>
+            </w:pPr>
+          </w:p>
+        </w:tc>
+        <w:tc>
+          <w:tcPr>
+            <w:tcW w:w="404" w:type="pct"/>
             <w:shd w:val="clear" w:color="auto" w:fill="auto"/>
             <w:vAlign w:val="center"/>
           </w:tcPr>
@@ -2692,115 +2608,79 @@
         </w:tc>
         <w:tc>
           <w:tcPr>
-            <w:tcW w:w="330" w:type="pct"/>
-            <w:shd w:val="clear" w:color="auto" w:fill="auto"/>
-            <w:vAlign w:val="center"/>
-          </w:tcPr>
-          <w:p>
-            <w:pPr>
-              <w:jc w:val="center"/>
-              <w:rPr>
-                <w:rFonts w:ascii="Arial" w:hAnsi="Arial" w:cs="Arial"/>
-                <w:sz w:val="22"/>
-                <w:szCs w:val="22"/>
-                <w:lang w:val="pt-BR"/>
-              </w:rPr>
-            </w:pPr>
-          </w:p>
-        </w:tc>
-        <w:tc>
-          <w:tcPr>
-            <w:tcW w:w="330" w:type="pct"/>
-            <w:shd w:val="clear" w:color="auto" w:fill="auto"/>
-            <w:vAlign w:val="center"/>
-          </w:tcPr>
-          <w:p>
-            <w:pPr>
-              <w:jc w:val="center"/>
-              <w:rPr>
-                <w:rFonts w:ascii="Arial" w:hAnsi="Arial" w:cs="Arial"/>
-                <w:sz w:val="22"/>
-                <w:szCs w:val="22"/>
-                <w:lang w:val="pt-BR"/>
-              </w:rPr>
-            </w:pPr>
-          </w:p>
-        </w:tc>
-        <w:tc>
-          <w:tcPr>
-            <w:tcW w:w="321" w:type="pct"/>
-            <w:shd w:val="clear" w:color="auto" w:fill="auto"/>
-            <w:vAlign w:val="center"/>
-          </w:tcPr>
-          <w:p>
-            <w:pPr>
-              <w:jc w:val="center"/>
-              <w:rPr>
-                <w:rFonts w:ascii="Arial" w:hAnsi="Arial" w:cs="Arial"/>
-                <w:sz w:val="22"/>
-                <w:szCs w:val="22"/>
-                <w:lang w:val="pt-BR"/>
-              </w:rPr>
-            </w:pPr>
-          </w:p>
-        </w:tc>
-        <w:tc>
-          <w:tcPr>
-            <w:tcW w:w="337" w:type="pct"/>
-            <w:shd w:val="clear" w:color="auto" w:fill="auto"/>
-            <w:vAlign w:val="center"/>
-          </w:tcPr>
-          <w:p>
-            <w:pPr>
-              <w:jc w:val="center"/>
-              <w:rPr>
-                <w:rFonts w:ascii="Arial" w:hAnsi="Arial" w:cs="Arial"/>
-                <w:sz w:val="22"/>
-                <w:szCs w:val="22"/>
-                <w:lang w:val="pt-BR"/>
-              </w:rPr>
-            </w:pPr>
-          </w:p>
-        </w:tc>
-        <w:tc>
-          <w:tcPr>
-            <w:tcW w:w="287" w:type="pct"/>
-            <w:shd w:val="clear" w:color="auto" w:fill="auto"/>
-            <w:vAlign w:val="center"/>
-          </w:tcPr>
-          <w:p>
-            <w:pPr>
-              <w:jc w:val="center"/>
-              <w:rPr>
-                <w:rFonts w:ascii="Arial" w:hAnsi="Arial" w:cs="Arial"/>
-                <w:sz w:val="22"/>
-                <w:szCs w:val="22"/>
-                <w:lang w:val="pt-BR"/>
-              </w:rPr>
-            </w:pPr>
-          </w:p>
-        </w:tc>
-        <w:tc>
-          <w:tcPr>
-            <w:tcW w:w="313" w:type="pct"/>
-            <w:shd w:val="clear" w:color="auto" w:fill="auto"/>
-            <w:vAlign w:val="center"/>
-          </w:tcPr>
-          <w:p>
-            <w:pPr>
-              <w:jc w:val="center"/>
-              <w:rPr>
-                <w:rFonts w:ascii="Arial" w:hAnsi="Arial" w:cs="Arial"/>
-                <w:sz w:val="22"/>
-                <w:szCs w:val="22"/>
-                <w:lang w:val="pt-BR"/>
-              </w:rPr>
-            </w:pPr>
-          </w:p>
-        </w:tc>
-        <w:tc>
-          <w:tcPr>
-            <w:tcW w:w="314" w:type="pct"/>
+            <w:tcW w:w="404" w:type="pct"/>
+            <w:shd w:val="clear" w:color="auto" w:fill="auto"/>
+            <w:vAlign w:val="center"/>
+          </w:tcPr>
+          <w:p>
+            <w:pPr>
+              <w:jc w:val="center"/>
+              <w:rPr>
+                <w:rFonts w:ascii="Arial" w:hAnsi="Arial" w:cs="Arial"/>
+                <w:sz w:val="22"/>
+                <w:szCs w:val="22"/>
+                <w:lang w:val="pt-BR"/>
+              </w:rPr>
+            </w:pPr>
+          </w:p>
+        </w:tc>
+        <w:tc>
+          <w:tcPr>
+            <w:tcW w:w="404" w:type="pct"/>
+            <w:shd w:val="clear" w:color="auto" w:fill="auto"/>
+            <w:vAlign w:val="center"/>
+          </w:tcPr>
+          <w:p>
+            <w:pPr>
+              <w:jc w:val="center"/>
+              <w:rPr>
+                <w:rFonts w:ascii="Arial" w:hAnsi="Arial" w:cs="Arial"/>
+                <w:sz w:val="22"/>
+                <w:szCs w:val="22"/>
+                <w:lang w:val="pt-BR"/>
+              </w:rPr>
+            </w:pPr>
+          </w:p>
+        </w:tc>
+        <w:tc>
+          <w:tcPr>
+            <w:tcW w:w="404" w:type="pct"/>
+            <w:shd w:val="clear" w:color="auto" w:fill="auto"/>
+            <w:vAlign w:val="center"/>
+          </w:tcPr>
+          <w:p>
+            <w:pPr>
+              <w:jc w:val="center"/>
+              <w:rPr>
+                <w:rFonts w:ascii="Arial" w:hAnsi="Arial" w:cs="Arial"/>
+                <w:sz w:val="22"/>
+                <w:szCs w:val="22"/>
+                <w:lang w:val="pt-BR"/>
+              </w:rPr>
+            </w:pPr>
+          </w:p>
+        </w:tc>
+        <w:tc>
+          <w:tcPr>
+            <w:tcW w:w="393" w:type="pct"/>
+            <w:shd w:val="clear" w:color="auto" w:fill="auto"/>
+            <w:vAlign w:val="center"/>
+          </w:tcPr>
+          <w:p>
+            <w:pPr>
+              <w:jc w:val="center"/>
+              <w:rPr>
+                <w:rFonts w:ascii="Arial" w:hAnsi="Arial" w:cs="Arial"/>
+                <w:sz w:val="22"/>
+                <w:szCs w:val="22"/>
+                <w:lang w:val="pt-BR"/>
+              </w:rPr>
+            </w:pPr>
+          </w:p>
+        </w:tc>
+        <w:tc>
+          <w:tcPr>
+            <w:tcW w:w="412" w:type="pct"/>
             <w:shd w:val="clear" w:color="auto" w:fill="auto"/>
             <w:vAlign w:val="center"/>
           </w:tcPr>
@@ -2820,10 +2700,196 @@
       <w:tr>
         <w:trPr>
           <w:trHeight w:val="255"/>
+          <w:jc w:val="center"/>
         </w:trPr>
         <w:tc>
           <w:tcPr>
-            <w:tcW w:w="1767" w:type="pct"/>
+            <w:tcW w:w="2163" w:type="pct"/>
+            <w:shd w:val="clear" w:color="auto" w:fill="auto"/>
+            <w:vAlign w:val="center"/>
+          </w:tcPr>
+          <w:p>
+            <w:pPr>
+              <w:rPr>
+                <w:rFonts w:ascii="Arial" w:hAnsi="Arial" w:cs="Arial"/>
+                <w:sz w:val="22"/>
+                <w:szCs w:val="22"/>
+                <w:lang w:val="pt-BR"/>
+              </w:rPr>
+            </w:pPr>
+            <w:r>
+              <w:rPr>
+                <w:rFonts w:ascii="Arial" w:hAnsi="Arial" w:cs="Arial"/>
+                <w:sz w:val="22"/>
+                <w:szCs w:val="22"/>
+                <w:lang w:val="pt-BR"/>
+              </w:rPr>
+              <w:t xml:space="preserve">Resultados </w:t>
+            </w:r>
+            <w:r>
+              <w:rPr>
+                <w:rFonts w:ascii="Arial" w:hAnsi="Arial" w:cs="Arial"/>
+                <w:sz w:val="22"/>
+                <w:szCs w:val="22"/>
+                <w:lang w:val="pt-BR"/>
+              </w:rPr>
+              <w:t>p</w:t>
+            </w:r>
+            <w:r>
+              <w:rPr>
+                <w:rFonts w:ascii="Arial" w:hAnsi="Arial" w:cs="Arial"/>
+                <w:sz w:val="22"/>
+                <w:szCs w:val="22"/>
+                <w:lang w:val="pt-BR"/>
+              </w:rPr>
+              <w:t>reliminares</w:t>
+            </w:r>
+          </w:p>
+        </w:tc>
+        <w:tc>
+          <w:tcPr>
+            <w:tcW w:w="418" w:type="pct"/>
+            <w:shd w:val="clear" w:color="auto" w:fill="auto"/>
+            <w:vAlign w:val="center"/>
+          </w:tcPr>
+          <w:p>
+            <w:pPr>
+              <w:jc w:val="center"/>
+              <w:rPr>
+                <w:rFonts w:ascii="Arial" w:hAnsi="Arial" w:cs="Arial"/>
+                <w:sz w:val="22"/>
+                <w:szCs w:val="22"/>
+                <w:lang w:val="pt-BR"/>
+              </w:rPr>
+            </w:pPr>
+          </w:p>
+        </w:tc>
+        <w:tc>
+          <w:tcPr>
+            <w:tcW w:w="404" w:type="pct"/>
+            <w:shd w:val="clear" w:color="auto" w:fill="auto"/>
+            <w:vAlign w:val="center"/>
+          </w:tcPr>
+          <w:p>
+            <w:pPr>
+              <w:jc w:val="center"/>
+              <w:rPr>
+                <w:rFonts w:ascii="Arial" w:hAnsi="Arial" w:cs="Arial"/>
+                <w:sz w:val="22"/>
+                <w:szCs w:val="22"/>
+                <w:lang w:val="pt-BR"/>
+              </w:rPr>
+            </w:pPr>
+          </w:p>
+        </w:tc>
+        <w:tc>
+          <w:tcPr>
+            <w:tcW w:w="404" w:type="pct"/>
+            <w:shd w:val="clear" w:color="auto" w:fill="auto"/>
+            <w:vAlign w:val="center"/>
+          </w:tcPr>
+          <w:p>
+            <w:pPr>
+              <w:jc w:val="center"/>
+              <w:rPr>
+                <w:rFonts w:ascii="Arial" w:hAnsi="Arial" w:cs="Arial"/>
+                <w:sz w:val="22"/>
+                <w:szCs w:val="22"/>
+                <w:lang w:val="pt-BR"/>
+              </w:rPr>
+            </w:pPr>
+            <w:r>
+              <w:rPr>
+                <w:rFonts w:ascii="Arial" w:hAnsi="Arial" w:cs="Arial"/>
+                <w:sz w:val="22"/>
+                <w:szCs w:val="22"/>
+                <w:lang w:val="pt-BR"/>
+              </w:rPr>
+              <w:t>x</w:t>
+            </w:r>
+          </w:p>
+        </w:tc>
+        <w:tc>
+          <w:tcPr>
+            <w:tcW w:w="404" w:type="pct"/>
+            <w:shd w:val="clear" w:color="auto" w:fill="auto"/>
+            <w:vAlign w:val="center"/>
+          </w:tcPr>
+          <w:p>
+            <w:pPr>
+              <w:jc w:val="center"/>
+              <w:rPr>
+                <w:rFonts w:ascii="Arial" w:hAnsi="Arial" w:cs="Arial"/>
+                <w:sz w:val="22"/>
+                <w:szCs w:val="22"/>
+                <w:lang w:val="pt-BR"/>
+              </w:rPr>
+            </w:pPr>
+          </w:p>
+        </w:tc>
+        <w:tc>
+          <w:tcPr>
+            <w:tcW w:w="404" w:type="pct"/>
+            <w:shd w:val="clear" w:color="auto" w:fill="auto"/>
+            <w:vAlign w:val="center"/>
+          </w:tcPr>
+          <w:p>
+            <w:pPr>
+              <w:jc w:val="center"/>
+              <w:rPr>
+                <w:rFonts w:ascii="Arial" w:hAnsi="Arial" w:cs="Arial"/>
+                <w:sz w:val="22"/>
+                <w:szCs w:val="22"/>
+                <w:lang w:val="pt-BR"/>
+              </w:rPr>
+            </w:pPr>
+          </w:p>
+        </w:tc>
+        <w:tc>
+          <w:tcPr>
+            <w:tcW w:w="393" w:type="pct"/>
+            <w:shd w:val="clear" w:color="auto" w:fill="auto"/>
+            <w:vAlign w:val="center"/>
+          </w:tcPr>
+          <w:p>
+            <w:pPr>
+              <w:jc w:val="center"/>
+              <w:rPr>
+                <w:rFonts w:ascii="Arial" w:hAnsi="Arial" w:cs="Arial"/>
+                <w:sz w:val="22"/>
+                <w:szCs w:val="22"/>
+                <w:lang w:val="pt-BR"/>
+              </w:rPr>
+            </w:pPr>
+          </w:p>
+        </w:tc>
+        <w:tc>
+          <w:tcPr>
+            <w:tcW w:w="412" w:type="pct"/>
+            <w:shd w:val="clear" w:color="auto" w:fill="auto"/>
+            <w:vAlign w:val="center"/>
+          </w:tcPr>
+          <w:p>
+            <w:pPr>
+              <w:jc w:val="center"/>
+              <w:rPr>
+                <w:rFonts w:ascii="Arial" w:hAnsi="Arial" w:cs="Arial"/>
+                <w:sz w:val="22"/>
+                <w:szCs w:val="22"/>
+                <w:lang w:val="pt-BR"/>
+              </w:rPr>
+            </w:pPr>
+          </w:p>
+        </w:tc>
+      </w:tr>
+      <w:tr>
+        <w:trPr>
+          <w:trHeight w:val="255"/>
+          <w:jc w:val="center"/>
+        </w:trPr>
+        <w:tc>
+          <w:tcPr>
+            <w:tcW w:w="2163" w:type="pct"/>
             <w:shd w:val="clear" w:color="auto" w:fill="auto"/>
             <w:vAlign w:val="center"/>
           </w:tcPr>
@@ -2860,61 +2926,61 @@
         </w:tc>
         <w:tc>
           <w:tcPr>
-            <w:tcW w:w="341" w:type="pct"/>
-            <w:shd w:val="clear" w:color="auto" w:fill="auto"/>
-            <w:vAlign w:val="center"/>
-          </w:tcPr>
-          <w:p>
-            <w:pPr>
-              <w:jc w:val="center"/>
-              <w:rPr>
-                <w:rFonts w:ascii="Arial" w:hAnsi="Arial" w:cs="Arial"/>
-                <w:sz w:val="22"/>
-                <w:szCs w:val="22"/>
-                <w:lang w:val="pt-BR"/>
-              </w:rPr>
-            </w:pPr>
-          </w:p>
-        </w:tc>
-        <w:tc>
-          <w:tcPr>
-            <w:tcW w:w="330" w:type="pct"/>
-            <w:shd w:val="clear" w:color="auto" w:fill="auto"/>
-            <w:vAlign w:val="center"/>
-          </w:tcPr>
-          <w:p>
-            <w:pPr>
-              <w:jc w:val="center"/>
-              <w:rPr>
-                <w:rFonts w:ascii="Arial" w:hAnsi="Arial" w:cs="Arial"/>
-                <w:sz w:val="22"/>
-                <w:szCs w:val="22"/>
-                <w:lang w:val="pt-BR"/>
-              </w:rPr>
-            </w:pPr>
-          </w:p>
-        </w:tc>
-        <w:tc>
-          <w:tcPr>
-            <w:tcW w:w="330" w:type="pct"/>
-            <w:shd w:val="clear" w:color="auto" w:fill="auto"/>
-            <w:vAlign w:val="center"/>
-          </w:tcPr>
-          <w:p>
-            <w:pPr>
-              <w:jc w:val="center"/>
-              <w:rPr>
-                <w:rFonts w:ascii="Arial" w:hAnsi="Arial" w:cs="Arial"/>
-                <w:sz w:val="22"/>
-                <w:szCs w:val="22"/>
-                <w:lang w:val="pt-BR"/>
-              </w:rPr>
-            </w:pPr>
-          </w:p>
-        </w:tc>
-        <w:tc>
-          <w:tcPr>
-            <w:tcW w:w="330" w:type="pct"/>
+            <w:tcW w:w="418" w:type="pct"/>
+            <w:shd w:val="clear" w:color="auto" w:fill="auto"/>
+            <w:vAlign w:val="center"/>
+          </w:tcPr>
+          <w:p>
+            <w:pPr>
+              <w:jc w:val="center"/>
+              <w:rPr>
+                <w:rFonts w:ascii="Arial" w:hAnsi="Arial" w:cs="Arial"/>
+                <w:sz w:val="22"/>
+                <w:szCs w:val="22"/>
+                <w:lang w:val="pt-BR"/>
+              </w:rPr>
+            </w:pPr>
+          </w:p>
+        </w:tc>
+        <w:tc>
+          <w:tcPr>
+            <w:tcW w:w="404" w:type="pct"/>
+            <w:shd w:val="clear" w:color="auto" w:fill="auto"/>
+            <w:vAlign w:val="center"/>
+          </w:tcPr>
+          <w:p>
+            <w:pPr>
+              <w:jc w:val="center"/>
+              <w:rPr>
+                <w:rFonts w:ascii="Arial" w:hAnsi="Arial" w:cs="Arial"/>
+                <w:sz w:val="22"/>
+                <w:szCs w:val="22"/>
+                <w:lang w:val="pt-BR"/>
+              </w:rPr>
+            </w:pPr>
+          </w:p>
+        </w:tc>
+        <w:tc>
+          <w:tcPr>
+            <w:tcW w:w="404" w:type="pct"/>
+            <w:shd w:val="clear" w:color="auto" w:fill="auto"/>
+            <w:vAlign w:val="center"/>
+          </w:tcPr>
+          <w:p>
+            <w:pPr>
+              <w:jc w:val="center"/>
+              <w:rPr>
+                <w:rFonts w:ascii="Arial" w:hAnsi="Arial" w:cs="Arial"/>
+                <w:sz w:val="22"/>
+                <w:szCs w:val="22"/>
+                <w:lang w:val="pt-BR"/>
+              </w:rPr>
+            </w:pPr>
+          </w:p>
+        </w:tc>
+        <w:tc>
+          <w:tcPr>
+            <w:tcW w:w="404" w:type="pct"/>
             <w:shd w:val="clear" w:color="auto" w:fill="auto"/>
             <w:vAlign w:val="center"/>
           </w:tcPr>
@@ -2941,97 +3007,43 @@
         </w:tc>
         <w:tc>
           <w:tcPr>
-            <w:tcW w:w="330" w:type="pct"/>
-            <w:shd w:val="clear" w:color="auto" w:fill="auto"/>
-            <w:vAlign w:val="center"/>
-          </w:tcPr>
-          <w:p>
-            <w:pPr>
-              <w:jc w:val="center"/>
-              <w:rPr>
-                <w:rFonts w:ascii="Arial" w:hAnsi="Arial" w:cs="Arial"/>
-                <w:sz w:val="22"/>
-                <w:szCs w:val="22"/>
-                <w:lang w:val="pt-BR"/>
-              </w:rPr>
-            </w:pPr>
-          </w:p>
-        </w:tc>
-        <w:tc>
-          <w:tcPr>
-            <w:tcW w:w="321" w:type="pct"/>
-            <w:shd w:val="clear" w:color="auto" w:fill="auto"/>
-            <w:vAlign w:val="center"/>
-          </w:tcPr>
-          <w:p>
-            <w:pPr>
-              <w:jc w:val="center"/>
-              <w:rPr>
-                <w:rFonts w:ascii="Arial" w:hAnsi="Arial" w:cs="Arial"/>
-                <w:sz w:val="22"/>
-                <w:szCs w:val="22"/>
-                <w:lang w:val="pt-BR"/>
-              </w:rPr>
-            </w:pPr>
-          </w:p>
-        </w:tc>
-        <w:tc>
-          <w:tcPr>
-            <w:tcW w:w="337" w:type="pct"/>
-            <w:shd w:val="clear" w:color="auto" w:fill="auto"/>
-            <w:vAlign w:val="center"/>
-          </w:tcPr>
-          <w:p>
-            <w:pPr>
-              <w:jc w:val="center"/>
-              <w:rPr>
-                <w:rFonts w:ascii="Arial" w:hAnsi="Arial" w:cs="Arial"/>
-                <w:sz w:val="22"/>
-                <w:szCs w:val="22"/>
-                <w:lang w:val="pt-BR"/>
-              </w:rPr>
-            </w:pPr>
-          </w:p>
-        </w:tc>
-        <w:tc>
-          <w:tcPr>
-            <w:tcW w:w="287" w:type="pct"/>
-            <w:shd w:val="clear" w:color="auto" w:fill="auto"/>
-            <w:vAlign w:val="center"/>
-          </w:tcPr>
-          <w:p>
-            <w:pPr>
-              <w:jc w:val="center"/>
-              <w:rPr>
-                <w:rFonts w:ascii="Arial" w:hAnsi="Arial" w:cs="Arial"/>
-                <w:sz w:val="22"/>
-                <w:szCs w:val="22"/>
-                <w:lang w:val="pt-BR"/>
-              </w:rPr>
-            </w:pPr>
-          </w:p>
-        </w:tc>
-        <w:tc>
-          <w:tcPr>
-            <w:tcW w:w="313" w:type="pct"/>
-            <w:shd w:val="clear" w:color="auto" w:fill="auto"/>
-            <w:vAlign w:val="center"/>
-          </w:tcPr>
-          <w:p>
-            <w:pPr>
-              <w:jc w:val="center"/>
-              <w:rPr>
-                <w:rFonts w:ascii="Arial" w:hAnsi="Arial" w:cs="Arial"/>
-                <w:sz w:val="22"/>
-                <w:szCs w:val="22"/>
-                <w:lang w:val="pt-BR"/>
-              </w:rPr>
-            </w:pPr>
-          </w:p>
-        </w:tc>
-        <w:tc>
-          <w:tcPr>
-            <w:tcW w:w="314" w:type="pct"/>
+            <w:tcW w:w="404" w:type="pct"/>
+            <w:shd w:val="clear" w:color="auto" w:fill="auto"/>
+            <w:vAlign w:val="center"/>
+          </w:tcPr>
+          <w:p>
+            <w:pPr>
+              <w:jc w:val="center"/>
+              <w:rPr>
+                <w:rFonts w:ascii="Arial" w:hAnsi="Arial" w:cs="Arial"/>
+                <w:sz w:val="22"/>
+                <w:szCs w:val="22"/>
+                <w:lang w:val="pt-BR"/>
+              </w:rPr>
+            </w:pPr>
+          </w:p>
+        </w:tc>
+        <w:tc>
+          <w:tcPr>
+            <w:tcW w:w="393" w:type="pct"/>
+            <w:shd w:val="clear" w:color="auto" w:fill="auto"/>
+            <w:vAlign w:val="center"/>
+          </w:tcPr>
+          <w:p>
+            <w:pPr>
+              <w:jc w:val="center"/>
+              <w:rPr>
+                <w:rFonts w:ascii="Arial" w:hAnsi="Arial" w:cs="Arial"/>
+                <w:sz w:val="22"/>
+                <w:szCs w:val="22"/>
+                <w:lang w:val="pt-BR"/>
+              </w:rPr>
+            </w:pPr>
+          </w:p>
+        </w:tc>
+        <w:tc>
+          <w:tcPr>
+            <w:tcW w:w="412" w:type="pct"/>
             <w:shd w:val="clear" w:color="auto" w:fill="auto"/>
             <w:vAlign w:val="center"/>
           </w:tcPr>
@@ -3051,10 +3063,11 @@
       <w:tr>
         <w:trPr>
           <w:trHeight w:val="255"/>
+          <w:jc w:val="center"/>
         </w:trPr>
         <w:tc>
           <w:tcPr>
-            <w:tcW w:w="1767" w:type="pct"/>
+            <w:tcW w:w="2163" w:type="pct"/>
             <w:shd w:val="clear" w:color="auto" w:fill="auto"/>
             <w:vAlign w:val="center"/>
           </w:tcPr>
@@ -3080,61 +3093,61 @@
         </w:tc>
         <w:tc>
           <w:tcPr>
-            <w:tcW w:w="341" w:type="pct"/>
-            <w:shd w:val="clear" w:color="auto" w:fill="auto"/>
-            <w:vAlign w:val="center"/>
-          </w:tcPr>
-          <w:p>
-            <w:pPr>
-              <w:jc w:val="center"/>
-              <w:rPr>
-                <w:rFonts w:ascii="Arial" w:hAnsi="Arial" w:cs="Arial"/>
-                <w:sz w:val="22"/>
-                <w:szCs w:val="22"/>
-                <w:lang w:val="pt-BR"/>
-              </w:rPr>
-            </w:pPr>
-          </w:p>
-        </w:tc>
-        <w:tc>
-          <w:tcPr>
-            <w:tcW w:w="330" w:type="pct"/>
-            <w:shd w:val="clear" w:color="auto" w:fill="auto"/>
-            <w:vAlign w:val="center"/>
-          </w:tcPr>
-          <w:p>
-            <w:pPr>
-              <w:jc w:val="center"/>
-              <w:rPr>
-                <w:rFonts w:ascii="Arial" w:hAnsi="Arial" w:cs="Arial"/>
-                <w:sz w:val="22"/>
-                <w:szCs w:val="22"/>
-                <w:lang w:val="pt-BR"/>
-              </w:rPr>
-            </w:pPr>
-          </w:p>
-        </w:tc>
-        <w:tc>
-          <w:tcPr>
-            <w:tcW w:w="330" w:type="pct"/>
-            <w:shd w:val="clear" w:color="auto" w:fill="auto"/>
-            <w:vAlign w:val="center"/>
-          </w:tcPr>
-          <w:p>
-            <w:pPr>
-              <w:jc w:val="center"/>
-              <w:rPr>
-                <w:rFonts w:ascii="Arial" w:hAnsi="Arial" w:cs="Arial"/>
-                <w:sz w:val="22"/>
-                <w:szCs w:val="22"/>
-                <w:lang w:val="pt-BR"/>
-              </w:rPr>
-            </w:pPr>
-          </w:p>
-        </w:tc>
-        <w:tc>
-          <w:tcPr>
-            <w:tcW w:w="330" w:type="pct"/>
+            <w:tcW w:w="418" w:type="pct"/>
+            <w:shd w:val="clear" w:color="auto" w:fill="auto"/>
+            <w:vAlign w:val="center"/>
+          </w:tcPr>
+          <w:p>
+            <w:pPr>
+              <w:jc w:val="center"/>
+              <w:rPr>
+                <w:rFonts w:ascii="Arial" w:hAnsi="Arial" w:cs="Arial"/>
+                <w:sz w:val="22"/>
+                <w:szCs w:val="22"/>
+                <w:lang w:val="pt-BR"/>
+              </w:rPr>
+            </w:pPr>
+          </w:p>
+        </w:tc>
+        <w:tc>
+          <w:tcPr>
+            <w:tcW w:w="404" w:type="pct"/>
+            <w:shd w:val="clear" w:color="auto" w:fill="auto"/>
+            <w:vAlign w:val="center"/>
+          </w:tcPr>
+          <w:p>
+            <w:pPr>
+              <w:jc w:val="center"/>
+              <w:rPr>
+                <w:rFonts w:ascii="Arial" w:hAnsi="Arial" w:cs="Arial"/>
+                <w:sz w:val="22"/>
+                <w:szCs w:val="22"/>
+                <w:lang w:val="pt-BR"/>
+              </w:rPr>
+            </w:pPr>
+          </w:p>
+        </w:tc>
+        <w:tc>
+          <w:tcPr>
+            <w:tcW w:w="404" w:type="pct"/>
+            <w:shd w:val="clear" w:color="auto" w:fill="auto"/>
+            <w:vAlign w:val="center"/>
+          </w:tcPr>
+          <w:p>
+            <w:pPr>
+              <w:jc w:val="center"/>
+              <w:rPr>
+                <w:rFonts w:ascii="Arial" w:hAnsi="Arial" w:cs="Arial"/>
+                <w:sz w:val="22"/>
+                <w:szCs w:val="22"/>
+                <w:lang w:val="pt-BR"/>
+              </w:rPr>
+            </w:pPr>
+          </w:p>
+        </w:tc>
+        <w:tc>
+          <w:tcPr>
+            <w:tcW w:w="404" w:type="pct"/>
             <w:shd w:val="clear" w:color="auto" w:fill="auto"/>
             <w:vAlign w:val="center"/>
           </w:tcPr>
@@ -3161,97 +3174,43 @@
         </w:tc>
         <w:tc>
           <w:tcPr>
-            <w:tcW w:w="330" w:type="pct"/>
-            <w:shd w:val="clear" w:color="auto" w:fill="auto"/>
-            <w:vAlign w:val="center"/>
-          </w:tcPr>
-          <w:p>
-            <w:pPr>
-              <w:jc w:val="center"/>
-              <w:rPr>
-                <w:rFonts w:ascii="Arial" w:hAnsi="Arial" w:cs="Arial"/>
-                <w:sz w:val="22"/>
-                <w:szCs w:val="22"/>
-                <w:lang w:val="pt-BR"/>
-              </w:rPr>
-            </w:pPr>
-          </w:p>
-        </w:tc>
-        <w:tc>
-          <w:tcPr>
-            <w:tcW w:w="321" w:type="pct"/>
-            <w:shd w:val="clear" w:color="auto" w:fill="auto"/>
-            <w:vAlign w:val="center"/>
-          </w:tcPr>
-          <w:p>
-            <w:pPr>
-              <w:jc w:val="center"/>
-              <w:rPr>
-                <w:rFonts w:ascii="Arial" w:hAnsi="Arial" w:cs="Arial"/>
-                <w:sz w:val="22"/>
-                <w:szCs w:val="22"/>
-                <w:lang w:val="pt-BR"/>
-              </w:rPr>
-            </w:pPr>
-          </w:p>
-        </w:tc>
-        <w:tc>
-          <w:tcPr>
-            <w:tcW w:w="337" w:type="pct"/>
-            <w:shd w:val="clear" w:color="auto" w:fill="auto"/>
-            <w:vAlign w:val="center"/>
-          </w:tcPr>
-          <w:p>
-            <w:pPr>
-              <w:jc w:val="center"/>
-              <w:rPr>
-                <w:rFonts w:ascii="Arial" w:hAnsi="Arial" w:cs="Arial"/>
-                <w:sz w:val="22"/>
-                <w:szCs w:val="22"/>
-                <w:lang w:val="pt-BR"/>
-              </w:rPr>
-            </w:pPr>
-          </w:p>
-        </w:tc>
-        <w:tc>
-          <w:tcPr>
-            <w:tcW w:w="287" w:type="pct"/>
-            <w:shd w:val="clear" w:color="auto" w:fill="auto"/>
-            <w:vAlign w:val="center"/>
-          </w:tcPr>
-          <w:p>
-            <w:pPr>
-              <w:jc w:val="center"/>
-              <w:rPr>
-                <w:rFonts w:ascii="Arial" w:hAnsi="Arial" w:cs="Arial"/>
-                <w:sz w:val="22"/>
-                <w:szCs w:val="22"/>
-                <w:lang w:val="pt-BR"/>
-              </w:rPr>
-            </w:pPr>
-          </w:p>
-        </w:tc>
-        <w:tc>
-          <w:tcPr>
-            <w:tcW w:w="313" w:type="pct"/>
-            <w:shd w:val="clear" w:color="auto" w:fill="auto"/>
-            <w:vAlign w:val="center"/>
-          </w:tcPr>
-          <w:p>
-            <w:pPr>
-              <w:jc w:val="center"/>
-              <w:rPr>
-                <w:rFonts w:ascii="Arial" w:hAnsi="Arial" w:cs="Arial"/>
-                <w:sz w:val="22"/>
-                <w:szCs w:val="22"/>
-                <w:lang w:val="pt-BR"/>
-              </w:rPr>
-            </w:pPr>
-          </w:p>
-        </w:tc>
-        <w:tc>
-          <w:tcPr>
-            <w:tcW w:w="314" w:type="pct"/>
+            <w:tcW w:w="404" w:type="pct"/>
+            <w:shd w:val="clear" w:color="auto" w:fill="auto"/>
+            <w:vAlign w:val="center"/>
+          </w:tcPr>
+          <w:p>
+            <w:pPr>
+              <w:jc w:val="center"/>
+              <w:rPr>
+                <w:rFonts w:ascii="Arial" w:hAnsi="Arial" w:cs="Arial"/>
+                <w:sz w:val="22"/>
+                <w:szCs w:val="22"/>
+                <w:lang w:val="pt-BR"/>
+              </w:rPr>
+            </w:pPr>
+          </w:p>
+        </w:tc>
+        <w:tc>
+          <w:tcPr>
+            <w:tcW w:w="393" w:type="pct"/>
+            <w:shd w:val="clear" w:color="auto" w:fill="auto"/>
+            <w:vAlign w:val="center"/>
+          </w:tcPr>
+          <w:p>
+            <w:pPr>
+              <w:jc w:val="center"/>
+              <w:rPr>
+                <w:rFonts w:ascii="Arial" w:hAnsi="Arial" w:cs="Arial"/>
+                <w:sz w:val="22"/>
+                <w:szCs w:val="22"/>
+                <w:lang w:val="pt-BR"/>
+              </w:rPr>
+            </w:pPr>
+          </w:p>
+        </w:tc>
+        <w:tc>
+          <w:tcPr>
+            <w:tcW w:w="412" w:type="pct"/>
             <w:shd w:val="clear" w:color="auto" w:fill="auto"/>
             <w:vAlign w:val="center"/>
           </w:tcPr>
@@ -3271,10 +3230,11 @@
       <w:tr>
         <w:trPr>
           <w:trHeight w:val="255"/>
+          <w:jc w:val="center"/>
         </w:trPr>
         <w:tc>
           <w:tcPr>
-            <w:tcW w:w="1767" w:type="pct"/>
+            <w:tcW w:w="2163" w:type="pct"/>
             <w:shd w:val="clear" w:color="auto" w:fill="auto"/>
             <w:vAlign w:val="center"/>
           </w:tcPr>
@@ -3300,79 +3260,79 @@
         </w:tc>
         <w:tc>
           <w:tcPr>
-            <w:tcW w:w="341" w:type="pct"/>
-            <w:shd w:val="clear" w:color="auto" w:fill="auto"/>
-            <w:vAlign w:val="center"/>
-          </w:tcPr>
-          <w:p>
-            <w:pPr>
-              <w:jc w:val="center"/>
-              <w:rPr>
-                <w:rFonts w:ascii="Arial" w:hAnsi="Arial" w:cs="Arial"/>
-                <w:sz w:val="22"/>
-                <w:szCs w:val="22"/>
-                <w:lang w:val="pt-BR"/>
-              </w:rPr>
-            </w:pPr>
-          </w:p>
-        </w:tc>
-        <w:tc>
-          <w:tcPr>
-            <w:tcW w:w="330" w:type="pct"/>
-            <w:shd w:val="clear" w:color="auto" w:fill="auto"/>
-            <w:vAlign w:val="center"/>
-          </w:tcPr>
-          <w:p>
-            <w:pPr>
-              <w:jc w:val="center"/>
-              <w:rPr>
-                <w:rFonts w:ascii="Arial" w:hAnsi="Arial" w:cs="Arial"/>
-                <w:sz w:val="22"/>
-                <w:szCs w:val="22"/>
-                <w:lang w:val="pt-BR"/>
-              </w:rPr>
-            </w:pPr>
-          </w:p>
-        </w:tc>
-        <w:tc>
-          <w:tcPr>
-            <w:tcW w:w="330" w:type="pct"/>
-            <w:shd w:val="clear" w:color="auto" w:fill="auto"/>
-            <w:vAlign w:val="center"/>
-          </w:tcPr>
-          <w:p>
-            <w:pPr>
-              <w:jc w:val="center"/>
-              <w:rPr>
-                <w:rFonts w:ascii="Arial" w:hAnsi="Arial" w:cs="Arial"/>
-                <w:sz w:val="22"/>
-                <w:szCs w:val="22"/>
-                <w:lang w:val="pt-BR"/>
-              </w:rPr>
-            </w:pPr>
-          </w:p>
-        </w:tc>
-        <w:tc>
-          <w:tcPr>
-            <w:tcW w:w="330" w:type="pct"/>
-            <w:shd w:val="clear" w:color="auto" w:fill="auto"/>
-            <w:vAlign w:val="center"/>
-          </w:tcPr>
-          <w:p>
-            <w:pPr>
-              <w:jc w:val="center"/>
-              <w:rPr>
-                <w:rFonts w:ascii="Arial" w:hAnsi="Arial" w:cs="Arial"/>
-                <w:sz w:val="22"/>
-                <w:szCs w:val="22"/>
-                <w:lang w:val="pt-BR"/>
-              </w:rPr>
-            </w:pPr>
-          </w:p>
-        </w:tc>
-        <w:tc>
-          <w:tcPr>
-            <w:tcW w:w="330" w:type="pct"/>
+            <w:tcW w:w="418" w:type="pct"/>
+            <w:shd w:val="clear" w:color="auto" w:fill="auto"/>
+            <w:vAlign w:val="center"/>
+          </w:tcPr>
+          <w:p>
+            <w:pPr>
+              <w:jc w:val="center"/>
+              <w:rPr>
+                <w:rFonts w:ascii="Arial" w:hAnsi="Arial" w:cs="Arial"/>
+                <w:sz w:val="22"/>
+                <w:szCs w:val="22"/>
+                <w:lang w:val="pt-BR"/>
+              </w:rPr>
+            </w:pPr>
+          </w:p>
+        </w:tc>
+        <w:tc>
+          <w:tcPr>
+            <w:tcW w:w="404" w:type="pct"/>
+            <w:shd w:val="clear" w:color="auto" w:fill="auto"/>
+            <w:vAlign w:val="center"/>
+          </w:tcPr>
+          <w:p>
+            <w:pPr>
+              <w:jc w:val="center"/>
+              <w:rPr>
+                <w:rFonts w:ascii="Arial" w:hAnsi="Arial" w:cs="Arial"/>
+                <w:sz w:val="22"/>
+                <w:szCs w:val="22"/>
+                <w:lang w:val="pt-BR"/>
+              </w:rPr>
+            </w:pPr>
+          </w:p>
+        </w:tc>
+        <w:tc>
+          <w:tcPr>
+            <w:tcW w:w="404" w:type="pct"/>
+            <w:shd w:val="clear" w:color="auto" w:fill="auto"/>
+            <w:vAlign w:val="center"/>
+          </w:tcPr>
+          <w:p>
+            <w:pPr>
+              <w:jc w:val="center"/>
+              <w:rPr>
+                <w:rFonts w:ascii="Arial" w:hAnsi="Arial" w:cs="Arial"/>
+                <w:sz w:val="22"/>
+                <w:szCs w:val="22"/>
+                <w:lang w:val="pt-BR"/>
+              </w:rPr>
+            </w:pPr>
+          </w:p>
+        </w:tc>
+        <w:tc>
+          <w:tcPr>
+            <w:tcW w:w="404" w:type="pct"/>
+            <w:shd w:val="clear" w:color="auto" w:fill="auto"/>
+            <w:vAlign w:val="center"/>
+          </w:tcPr>
+          <w:p>
+            <w:pPr>
+              <w:jc w:val="center"/>
+              <w:rPr>
+                <w:rFonts w:ascii="Arial" w:hAnsi="Arial" w:cs="Arial"/>
+                <w:sz w:val="22"/>
+                <w:szCs w:val="22"/>
+                <w:lang w:val="pt-BR"/>
+              </w:rPr>
+            </w:pPr>
+          </w:p>
+        </w:tc>
+        <w:tc>
+          <w:tcPr>
+            <w:tcW w:w="404" w:type="pct"/>
             <w:shd w:val="clear" w:color="auto" w:fill="auto"/>
             <w:vAlign w:val="center"/>
           </w:tcPr>
@@ -3399,79 +3359,25 @@
         </w:tc>
         <w:tc>
           <w:tcPr>
-            <w:tcW w:w="321" w:type="pct"/>
-            <w:shd w:val="clear" w:color="auto" w:fill="auto"/>
-            <w:vAlign w:val="center"/>
-          </w:tcPr>
-          <w:p>
-            <w:pPr>
-              <w:jc w:val="center"/>
-              <w:rPr>
-                <w:rFonts w:ascii="Arial" w:hAnsi="Arial" w:cs="Arial"/>
-                <w:sz w:val="22"/>
-                <w:szCs w:val="22"/>
-                <w:lang w:val="pt-BR"/>
-              </w:rPr>
-            </w:pPr>
-          </w:p>
-        </w:tc>
-        <w:tc>
-          <w:tcPr>
-            <w:tcW w:w="337" w:type="pct"/>
-            <w:shd w:val="clear" w:color="auto" w:fill="auto"/>
-            <w:vAlign w:val="center"/>
-          </w:tcPr>
-          <w:p>
-            <w:pPr>
-              <w:jc w:val="center"/>
-              <w:rPr>
-                <w:rFonts w:ascii="Arial" w:hAnsi="Arial" w:cs="Arial"/>
-                <w:sz w:val="22"/>
-                <w:szCs w:val="22"/>
-                <w:lang w:val="pt-BR"/>
-              </w:rPr>
-            </w:pPr>
-          </w:p>
-        </w:tc>
-        <w:tc>
-          <w:tcPr>
-            <w:tcW w:w="287" w:type="pct"/>
-            <w:shd w:val="clear" w:color="auto" w:fill="auto"/>
-            <w:vAlign w:val="center"/>
-          </w:tcPr>
-          <w:p>
-            <w:pPr>
-              <w:jc w:val="center"/>
-              <w:rPr>
-                <w:rFonts w:ascii="Arial" w:hAnsi="Arial" w:cs="Arial"/>
-                <w:sz w:val="22"/>
-                <w:szCs w:val="22"/>
-                <w:lang w:val="pt-BR"/>
-              </w:rPr>
-            </w:pPr>
-          </w:p>
-        </w:tc>
-        <w:tc>
-          <w:tcPr>
-            <w:tcW w:w="313" w:type="pct"/>
-            <w:shd w:val="clear" w:color="auto" w:fill="auto"/>
-            <w:vAlign w:val="center"/>
-          </w:tcPr>
-          <w:p>
-            <w:pPr>
-              <w:jc w:val="center"/>
-              <w:rPr>
-                <w:rFonts w:ascii="Arial" w:hAnsi="Arial" w:cs="Arial"/>
-                <w:sz w:val="22"/>
-                <w:szCs w:val="22"/>
-                <w:lang w:val="pt-BR"/>
-              </w:rPr>
-            </w:pPr>
-          </w:p>
-        </w:tc>
-        <w:tc>
-          <w:tcPr>
-            <w:tcW w:w="314" w:type="pct"/>
+            <w:tcW w:w="393" w:type="pct"/>
+            <w:shd w:val="clear" w:color="auto" w:fill="auto"/>
+            <w:vAlign w:val="center"/>
+          </w:tcPr>
+          <w:p>
+            <w:pPr>
+              <w:jc w:val="center"/>
+              <w:rPr>
+                <w:rFonts w:ascii="Arial" w:hAnsi="Arial" w:cs="Arial"/>
+                <w:sz w:val="22"/>
+                <w:szCs w:val="22"/>
+                <w:lang w:val="pt-BR"/>
+              </w:rPr>
+            </w:pPr>
+          </w:p>
+        </w:tc>
+        <w:tc>
+          <w:tcPr>
+            <w:tcW w:w="412" w:type="pct"/>
             <w:shd w:val="clear" w:color="auto" w:fill="auto"/>
             <w:vAlign w:val="center"/>
           </w:tcPr>
@@ -3491,10 +3397,11 @@
       <w:tr>
         <w:trPr>
           <w:trHeight w:val="255"/>
+          <w:jc w:val="center"/>
         </w:trPr>
         <w:tc>
           <w:tcPr>
-            <w:tcW w:w="1767" w:type="pct"/>
+            <w:tcW w:w="2163" w:type="pct"/>
             <w:shd w:val="clear" w:color="auto" w:fill="auto"/>
             <w:vAlign w:val="center"/>
           </w:tcPr>
@@ -3520,97 +3427,97 @@
         </w:tc>
         <w:tc>
           <w:tcPr>
-            <w:tcW w:w="341" w:type="pct"/>
-            <w:shd w:val="clear" w:color="auto" w:fill="auto"/>
-            <w:vAlign w:val="center"/>
-          </w:tcPr>
-          <w:p>
-            <w:pPr>
-              <w:jc w:val="center"/>
-              <w:rPr>
-                <w:rFonts w:ascii="Arial" w:hAnsi="Arial" w:cs="Arial"/>
-                <w:sz w:val="22"/>
-                <w:szCs w:val="22"/>
-                <w:lang w:val="pt-BR"/>
-              </w:rPr>
-            </w:pPr>
-          </w:p>
-        </w:tc>
-        <w:tc>
-          <w:tcPr>
-            <w:tcW w:w="330" w:type="pct"/>
-            <w:shd w:val="clear" w:color="auto" w:fill="auto"/>
-            <w:vAlign w:val="center"/>
-          </w:tcPr>
-          <w:p>
-            <w:pPr>
-              <w:jc w:val="center"/>
-              <w:rPr>
-                <w:rFonts w:ascii="Arial" w:hAnsi="Arial" w:cs="Arial"/>
-                <w:sz w:val="22"/>
-                <w:szCs w:val="22"/>
-                <w:lang w:val="pt-BR"/>
-              </w:rPr>
-            </w:pPr>
-          </w:p>
-        </w:tc>
-        <w:tc>
-          <w:tcPr>
-            <w:tcW w:w="330" w:type="pct"/>
-            <w:shd w:val="clear" w:color="auto" w:fill="auto"/>
-            <w:vAlign w:val="center"/>
-          </w:tcPr>
-          <w:p>
-            <w:pPr>
-              <w:jc w:val="center"/>
-              <w:rPr>
-                <w:rFonts w:ascii="Arial" w:hAnsi="Arial" w:cs="Arial"/>
-                <w:sz w:val="22"/>
-                <w:szCs w:val="22"/>
-                <w:lang w:val="pt-BR"/>
-              </w:rPr>
-            </w:pPr>
-          </w:p>
-        </w:tc>
-        <w:tc>
-          <w:tcPr>
-            <w:tcW w:w="330" w:type="pct"/>
-            <w:shd w:val="clear" w:color="auto" w:fill="auto"/>
-            <w:vAlign w:val="center"/>
-          </w:tcPr>
-          <w:p>
-            <w:pPr>
-              <w:jc w:val="center"/>
-              <w:rPr>
-                <w:rFonts w:ascii="Arial" w:hAnsi="Arial" w:cs="Arial"/>
-                <w:sz w:val="22"/>
-                <w:szCs w:val="22"/>
-                <w:lang w:val="pt-BR"/>
-              </w:rPr>
-            </w:pPr>
-          </w:p>
-        </w:tc>
-        <w:tc>
-          <w:tcPr>
-            <w:tcW w:w="330" w:type="pct"/>
-            <w:shd w:val="clear" w:color="auto" w:fill="auto"/>
-            <w:vAlign w:val="center"/>
-          </w:tcPr>
-          <w:p>
-            <w:pPr>
-              <w:jc w:val="center"/>
-              <w:rPr>
-                <w:rFonts w:ascii="Arial" w:hAnsi="Arial" w:cs="Arial"/>
-                <w:sz w:val="22"/>
-                <w:szCs w:val="22"/>
-                <w:lang w:val="pt-BR"/>
-              </w:rPr>
-            </w:pPr>
-          </w:p>
-        </w:tc>
-        <w:tc>
-          <w:tcPr>
-            <w:tcW w:w="321" w:type="pct"/>
+            <w:tcW w:w="418" w:type="pct"/>
+            <w:shd w:val="clear" w:color="auto" w:fill="auto"/>
+            <w:vAlign w:val="center"/>
+          </w:tcPr>
+          <w:p>
+            <w:pPr>
+              <w:jc w:val="center"/>
+              <w:rPr>
+                <w:rFonts w:ascii="Arial" w:hAnsi="Arial" w:cs="Arial"/>
+                <w:sz w:val="22"/>
+                <w:szCs w:val="22"/>
+                <w:lang w:val="pt-BR"/>
+              </w:rPr>
+            </w:pPr>
+          </w:p>
+        </w:tc>
+        <w:tc>
+          <w:tcPr>
+            <w:tcW w:w="404" w:type="pct"/>
+            <w:shd w:val="clear" w:color="auto" w:fill="auto"/>
+            <w:vAlign w:val="center"/>
+          </w:tcPr>
+          <w:p>
+            <w:pPr>
+              <w:jc w:val="center"/>
+              <w:rPr>
+                <w:rFonts w:ascii="Arial" w:hAnsi="Arial" w:cs="Arial"/>
+                <w:sz w:val="22"/>
+                <w:szCs w:val="22"/>
+                <w:lang w:val="pt-BR"/>
+              </w:rPr>
+            </w:pPr>
+          </w:p>
+        </w:tc>
+        <w:tc>
+          <w:tcPr>
+            <w:tcW w:w="404" w:type="pct"/>
+            <w:shd w:val="clear" w:color="auto" w:fill="auto"/>
+            <w:vAlign w:val="center"/>
+          </w:tcPr>
+          <w:p>
+            <w:pPr>
+              <w:jc w:val="center"/>
+              <w:rPr>
+                <w:rFonts w:ascii="Arial" w:hAnsi="Arial" w:cs="Arial"/>
+                <w:sz w:val="22"/>
+                <w:szCs w:val="22"/>
+                <w:lang w:val="pt-BR"/>
+              </w:rPr>
+            </w:pPr>
+          </w:p>
+        </w:tc>
+        <w:tc>
+          <w:tcPr>
+            <w:tcW w:w="404" w:type="pct"/>
+            <w:shd w:val="clear" w:color="auto" w:fill="auto"/>
+            <w:vAlign w:val="center"/>
+          </w:tcPr>
+          <w:p>
+            <w:pPr>
+              <w:jc w:val="center"/>
+              <w:rPr>
+                <w:rFonts w:ascii="Arial" w:hAnsi="Arial" w:cs="Arial"/>
+                <w:sz w:val="22"/>
+                <w:szCs w:val="22"/>
+                <w:lang w:val="pt-BR"/>
+              </w:rPr>
+            </w:pPr>
+          </w:p>
+        </w:tc>
+        <w:tc>
+          <w:tcPr>
+            <w:tcW w:w="404" w:type="pct"/>
+            <w:shd w:val="clear" w:color="auto" w:fill="auto"/>
+            <w:vAlign w:val="center"/>
+          </w:tcPr>
+          <w:p>
+            <w:pPr>
+              <w:jc w:val="center"/>
+              <w:rPr>
+                <w:rFonts w:ascii="Arial" w:hAnsi="Arial" w:cs="Arial"/>
+                <w:sz w:val="22"/>
+                <w:szCs w:val="22"/>
+                <w:lang w:val="pt-BR"/>
+              </w:rPr>
+            </w:pPr>
+          </w:p>
+        </w:tc>
+        <w:tc>
+          <w:tcPr>
+            <w:tcW w:w="393" w:type="pct"/>
             <w:shd w:val="clear" w:color="auto" w:fill="auto"/>
             <w:vAlign w:val="center"/>
           </w:tcPr>
@@ -3637,61 +3544,7 @@
         </w:tc>
         <w:tc>
           <w:tcPr>
-            <w:tcW w:w="337" w:type="pct"/>
-            <w:shd w:val="clear" w:color="auto" w:fill="auto"/>
-            <w:vAlign w:val="center"/>
-          </w:tcPr>
-          <w:p>
-            <w:pPr>
-              <w:jc w:val="center"/>
-              <w:rPr>
-                <w:rFonts w:ascii="Arial" w:hAnsi="Arial" w:cs="Arial"/>
-                <w:sz w:val="22"/>
-                <w:szCs w:val="22"/>
-                <w:lang w:val="pt-BR"/>
-              </w:rPr>
-            </w:pPr>
-          </w:p>
-        </w:tc>
-        <w:tc>
-          <w:tcPr>
-            <w:tcW w:w="287" w:type="pct"/>
-            <w:shd w:val="clear" w:color="auto" w:fill="auto"/>
-            <w:vAlign w:val="center"/>
-          </w:tcPr>
-          <w:p>
-            <w:pPr>
-              <w:jc w:val="center"/>
-              <w:rPr>
-                <w:rFonts w:ascii="Arial" w:hAnsi="Arial" w:cs="Arial"/>
-                <w:sz w:val="22"/>
-                <w:szCs w:val="22"/>
-                <w:lang w:val="pt-BR"/>
-              </w:rPr>
-            </w:pPr>
-          </w:p>
-        </w:tc>
-        <w:tc>
-          <w:tcPr>
-            <w:tcW w:w="313" w:type="pct"/>
-            <w:shd w:val="clear" w:color="auto" w:fill="auto"/>
-            <w:vAlign w:val="center"/>
-          </w:tcPr>
-          <w:p>
-            <w:pPr>
-              <w:jc w:val="center"/>
-              <w:rPr>
-                <w:rFonts w:ascii="Arial" w:hAnsi="Arial" w:cs="Arial"/>
-                <w:sz w:val="22"/>
-                <w:szCs w:val="22"/>
-                <w:lang w:val="pt-BR"/>
-              </w:rPr>
-            </w:pPr>
-          </w:p>
-        </w:tc>
-        <w:tc>
-          <w:tcPr>
-            <w:tcW w:w="314" w:type="pct"/>
+            <w:tcW w:w="412" w:type="pct"/>
             <w:shd w:val="clear" w:color="auto" w:fill="auto"/>
             <w:vAlign w:val="center"/>
           </w:tcPr>
@@ -3711,10 +3564,11 @@
       <w:tr>
         <w:trPr>
           <w:trHeight w:val="255"/>
+          <w:jc w:val="center"/>
         </w:trPr>
         <w:tc>
           <w:tcPr>
-            <w:tcW w:w="1767" w:type="pct"/>
+            <w:tcW w:w="2163" w:type="pct"/>
             <w:shd w:val="clear" w:color="auto" w:fill="auto"/>
             <w:vAlign w:val="center"/>
           </w:tcPr>
@@ -3734,103 +3588,103 @@
                 <w:szCs w:val="22"/>
                 <w:lang w:val="pt-BR"/>
               </w:rPr>
-              <w:t>Slides</w:t>
+              <w:t>Entrega da apresentação</w:t>
             </w:r>
           </w:p>
         </w:tc>
         <w:tc>
           <w:tcPr>
-            <w:tcW w:w="341" w:type="pct"/>
-            <w:shd w:val="clear" w:color="auto" w:fill="auto"/>
-            <w:vAlign w:val="center"/>
-          </w:tcPr>
-          <w:p>
-            <w:pPr>
-              <w:jc w:val="center"/>
-              <w:rPr>
-                <w:rFonts w:ascii="Arial" w:hAnsi="Arial" w:cs="Arial"/>
-                <w:sz w:val="22"/>
-                <w:szCs w:val="22"/>
-                <w:lang w:val="pt-BR"/>
-              </w:rPr>
-            </w:pPr>
-          </w:p>
-        </w:tc>
-        <w:tc>
-          <w:tcPr>
-            <w:tcW w:w="330" w:type="pct"/>
-            <w:shd w:val="clear" w:color="auto" w:fill="auto"/>
-            <w:vAlign w:val="center"/>
-          </w:tcPr>
-          <w:p>
-            <w:pPr>
-              <w:jc w:val="center"/>
-              <w:rPr>
-                <w:rFonts w:ascii="Arial" w:hAnsi="Arial" w:cs="Arial"/>
-                <w:sz w:val="22"/>
-                <w:szCs w:val="22"/>
-                <w:lang w:val="pt-BR"/>
-              </w:rPr>
-            </w:pPr>
-          </w:p>
-        </w:tc>
-        <w:tc>
-          <w:tcPr>
-            <w:tcW w:w="330" w:type="pct"/>
-            <w:shd w:val="clear" w:color="auto" w:fill="auto"/>
-            <w:vAlign w:val="center"/>
-          </w:tcPr>
-          <w:p>
-            <w:pPr>
-              <w:jc w:val="center"/>
-              <w:rPr>
-                <w:rFonts w:ascii="Arial" w:hAnsi="Arial" w:cs="Arial"/>
-                <w:sz w:val="22"/>
-                <w:szCs w:val="22"/>
-                <w:lang w:val="pt-BR"/>
-              </w:rPr>
-            </w:pPr>
-          </w:p>
-        </w:tc>
-        <w:tc>
-          <w:tcPr>
-            <w:tcW w:w="330" w:type="pct"/>
-            <w:shd w:val="clear" w:color="auto" w:fill="auto"/>
-            <w:vAlign w:val="center"/>
-          </w:tcPr>
-          <w:p>
-            <w:pPr>
-              <w:jc w:val="center"/>
-              <w:rPr>
-                <w:rFonts w:ascii="Arial" w:hAnsi="Arial" w:cs="Arial"/>
-                <w:sz w:val="22"/>
-                <w:szCs w:val="22"/>
-                <w:lang w:val="pt-BR"/>
-              </w:rPr>
-            </w:pPr>
-          </w:p>
-        </w:tc>
-        <w:tc>
-          <w:tcPr>
-            <w:tcW w:w="330" w:type="pct"/>
-            <w:shd w:val="clear" w:color="auto" w:fill="auto"/>
-            <w:vAlign w:val="center"/>
-          </w:tcPr>
-          <w:p>
-            <w:pPr>
-              <w:jc w:val="center"/>
-              <w:rPr>
-                <w:rFonts w:ascii="Arial" w:hAnsi="Arial" w:cs="Arial"/>
-                <w:sz w:val="22"/>
-                <w:szCs w:val="22"/>
-                <w:lang w:val="pt-BR"/>
-              </w:rPr>
-            </w:pPr>
-          </w:p>
-        </w:tc>
-        <w:tc>
-          <w:tcPr>
-            <w:tcW w:w="321" w:type="pct"/>
+            <w:tcW w:w="418" w:type="pct"/>
+            <w:shd w:val="clear" w:color="auto" w:fill="auto"/>
+            <w:vAlign w:val="center"/>
+          </w:tcPr>
+          <w:p>
+            <w:pPr>
+              <w:jc w:val="center"/>
+              <w:rPr>
+                <w:rFonts w:ascii="Arial" w:hAnsi="Arial" w:cs="Arial"/>
+                <w:sz w:val="22"/>
+                <w:szCs w:val="22"/>
+                <w:lang w:val="pt-BR"/>
+              </w:rPr>
+            </w:pPr>
+          </w:p>
+        </w:tc>
+        <w:tc>
+          <w:tcPr>
+            <w:tcW w:w="404" w:type="pct"/>
+            <w:shd w:val="clear" w:color="auto" w:fill="auto"/>
+            <w:vAlign w:val="center"/>
+          </w:tcPr>
+          <w:p>
+            <w:pPr>
+              <w:jc w:val="center"/>
+              <w:rPr>
+                <w:rFonts w:ascii="Arial" w:hAnsi="Arial" w:cs="Arial"/>
+                <w:sz w:val="22"/>
+                <w:szCs w:val="22"/>
+                <w:lang w:val="pt-BR"/>
+              </w:rPr>
+            </w:pPr>
+          </w:p>
+        </w:tc>
+        <w:tc>
+          <w:tcPr>
+            <w:tcW w:w="404" w:type="pct"/>
+            <w:shd w:val="clear" w:color="auto" w:fill="auto"/>
+            <w:vAlign w:val="center"/>
+          </w:tcPr>
+          <w:p>
+            <w:pPr>
+              <w:jc w:val="center"/>
+              <w:rPr>
+                <w:rFonts w:ascii="Arial" w:hAnsi="Arial" w:cs="Arial"/>
+                <w:sz w:val="22"/>
+                <w:szCs w:val="22"/>
+                <w:lang w:val="pt-BR"/>
+              </w:rPr>
+            </w:pPr>
+          </w:p>
+        </w:tc>
+        <w:tc>
+          <w:tcPr>
+            <w:tcW w:w="404" w:type="pct"/>
+            <w:shd w:val="clear" w:color="auto" w:fill="auto"/>
+            <w:vAlign w:val="center"/>
+          </w:tcPr>
+          <w:p>
+            <w:pPr>
+              <w:jc w:val="center"/>
+              <w:rPr>
+                <w:rFonts w:ascii="Arial" w:hAnsi="Arial" w:cs="Arial"/>
+                <w:sz w:val="22"/>
+                <w:szCs w:val="22"/>
+                <w:lang w:val="pt-BR"/>
+              </w:rPr>
+            </w:pPr>
+          </w:p>
+        </w:tc>
+        <w:tc>
+          <w:tcPr>
+            <w:tcW w:w="404" w:type="pct"/>
+            <w:shd w:val="clear" w:color="auto" w:fill="auto"/>
+            <w:vAlign w:val="center"/>
+          </w:tcPr>
+          <w:p>
+            <w:pPr>
+              <w:jc w:val="center"/>
+              <w:rPr>
+                <w:rFonts w:ascii="Arial" w:hAnsi="Arial" w:cs="Arial"/>
+                <w:sz w:val="22"/>
+                <w:szCs w:val="22"/>
+                <w:lang w:val="pt-BR"/>
+              </w:rPr>
+            </w:pPr>
+          </w:p>
+        </w:tc>
+        <w:tc>
+          <w:tcPr>
+            <w:tcW w:w="393" w:type="pct"/>
             <w:shd w:val="clear" w:color="auto" w:fill="auto"/>
             <w:vAlign w:val="center"/>
           </w:tcPr>
@@ -3857,7 +3711,7 @@
         </w:tc>
         <w:tc>
           <w:tcPr>
-            <w:tcW w:w="337" w:type="pct"/>
+            <w:tcW w:w="412" w:type="pct"/>
             <w:shd w:val="clear" w:color="auto" w:fill="auto"/>
             <w:vAlign w:val="center"/>
           </w:tcPr>
@@ -3880,262 +3734,6 @@
               </w:rPr>
               <w:t>x</w:t>
             </w:r>
-          </w:p>
-        </w:tc>
-        <w:tc>
-          <w:tcPr>
-            <w:tcW w:w="287" w:type="pct"/>
-            <w:shd w:val="clear" w:color="auto" w:fill="auto"/>
-            <w:vAlign w:val="center"/>
-          </w:tcPr>
-          <w:p>
-            <w:pPr>
-              <w:jc w:val="center"/>
-              <w:rPr>
-                <w:rFonts w:ascii="Arial" w:hAnsi="Arial" w:cs="Arial"/>
-                <w:sz w:val="22"/>
-                <w:szCs w:val="22"/>
-                <w:lang w:val="pt-BR"/>
-              </w:rPr>
-            </w:pPr>
-          </w:p>
-        </w:tc>
-        <w:tc>
-          <w:tcPr>
-            <w:tcW w:w="313" w:type="pct"/>
-            <w:shd w:val="clear" w:color="auto" w:fill="auto"/>
-            <w:vAlign w:val="center"/>
-          </w:tcPr>
-          <w:p>
-            <w:pPr>
-              <w:jc w:val="center"/>
-              <w:rPr>
-                <w:rFonts w:ascii="Arial" w:hAnsi="Arial" w:cs="Arial"/>
-                <w:sz w:val="22"/>
-                <w:szCs w:val="22"/>
-                <w:lang w:val="pt-BR"/>
-              </w:rPr>
-            </w:pPr>
-          </w:p>
-        </w:tc>
-        <w:tc>
-          <w:tcPr>
-            <w:tcW w:w="314" w:type="pct"/>
-            <w:shd w:val="clear" w:color="auto" w:fill="auto"/>
-            <w:vAlign w:val="center"/>
-          </w:tcPr>
-          <w:p>
-            <w:pPr>
-              <w:jc w:val="center"/>
-              <w:rPr>
-                <w:rFonts w:ascii="Arial" w:hAnsi="Arial" w:cs="Arial"/>
-                <w:sz w:val="22"/>
-                <w:szCs w:val="22"/>
-                <w:lang w:val="pt-BR"/>
-              </w:rPr>
-            </w:pPr>
-          </w:p>
-        </w:tc>
-      </w:tr>
-      <w:tr>
-        <w:trPr>
-          <w:trHeight w:val="255"/>
-        </w:trPr>
-        <w:tc>
-          <w:tcPr>
-            <w:tcW w:w="1767" w:type="pct"/>
-            <w:shd w:val="clear" w:color="auto" w:fill="auto"/>
-            <w:vAlign w:val="center"/>
-          </w:tcPr>
-          <w:p>
-            <w:pPr>
-              <w:rPr>
-                <w:rFonts w:ascii="Arial" w:hAnsi="Arial" w:cs="Arial"/>
-                <w:sz w:val="22"/>
-                <w:szCs w:val="22"/>
-                <w:lang w:val="pt-BR"/>
-              </w:rPr>
-            </w:pPr>
-          </w:p>
-        </w:tc>
-        <w:tc>
-          <w:tcPr>
-            <w:tcW w:w="341" w:type="pct"/>
-            <w:shd w:val="clear" w:color="auto" w:fill="auto"/>
-            <w:vAlign w:val="center"/>
-          </w:tcPr>
-          <w:p>
-            <w:pPr>
-              <w:jc w:val="center"/>
-              <w:rPr>
-                <w:rFonts w:ascii="Arial" w:hAnsi="Arial" w:cs="Arial"/>
-                <w:sz w:val="22"/>
-                <w:szCs w:val="22"/>
-                <w:lang w:val="pt-BR"/>
-              </w:rPr>
-            </w:pPr>
-          </w:p>
-        </w:tc>
-        <w:tc>
-          <w:tcPr>
-            <w:tcW w:w="330" w:type="pct"/>
-            <w:shd w:val="clear" w:color="auto" w:fill="auto"/>
-            <w:vAlign w:val="center"/>
-          </w:tcPr>
-          <w:p>
-            <w:pPr>
-              <w:jc w:val="center"/>
-              <w:rPr>
-                <w:rFonts w:ascii="Arial" w:hAnsi="Arial" w:cs="Arial"/>
-                <w:sz w:val="22"/>
-                <w:szCs w:val="22"/>
-                <w:lang w:val="pt-BR"/>
-              </w:rPr>
-            </w:pPr>
-          </w:p>
-        </w:tc>
-        <w:tc>
-          <w:tcPr>
-            <w:tcW w:w="330" w:type="pct"/>
-            <w:shd w:val="clear" w:color="auto" w:fill="auto"/>
-            <w:vAlign w:val="center"/>
-          </w:tcPr>
-          <w:p>
-            <w:pPr>
-              <w:jc w:val="center"/>
-              <w:rPr>
-                <w:rFonts w:ascii="Arial" w:hAnsi="Arial" w:cs="Arial"/>
-                <w:sz w:val="22"/>
-                <w:szCs w:val="22"/>
-                <w:lang w:val="pt-BR"/>
-              </w:rPr>
-            </w:pPr>
-          </w:p>
-        </w:tc>
-        <w:tc>
-          <w:tcPr>
-            <w:tcW w:w="330" w:type="pct"/>
-            <w:shd w:val="clear" w:color="auto" w:fill="auto"/>
-            <w:vAlign w:val="center"/>
-          </w:tcPr>
-          <w:p>
-            <w:pPr>
-              <w:jc w:val="center"/>
-              <w:rPr>
-                <w:rFonts w:ascii="Arial" w:hAnsi="Arial" w:cs="Arial"/>
-                <w:sz w:val="22"/>
-                <w:szCs w:val="22"/>
-                <w:lang w:val="pt-BR"/>
-              </w:rPr>
-            </w:pPr>
-          </w:p>
-        </w:tc>
-        <w:tc>
-          <w:tcPr>
-            <w:tcW w:w="330" w:type="pct"/>
-            <w:shd w:val="clear" w:color="auto" w:fill="auto"/>
-            <w:vAlign w:val="center"/>
-          </w:tcPr>
-          <w:p>
-            <w:pPr>
-              <w:jc w:val="center"/>
-              <w:rPr>
-                <w:rFonts w:ascii="Arial" w:hAnsi="Arial" w:cs="Arial"/>
-                <w:sz w:val="22"/>
-                <w:szCs w:val="22"/>
-                <w:lang w:val="pt-BR"/>
-              </w:rPr>
-            </w:pPr>
-          </w:p>
-        </w:tc>
-        <w:tc>
-          <w:tcPr>
-            <w:tcW w:w="321" w:type="pct"/>
-            <w:shd w:val="clear" w:color="auto" w:fill="auto"/>
-            <w:vAlign w:val="center"/>
-          </w:tcPr>
-          <w:p>
-            <w:pPr>
-              <w:jc w:val="center"/>
-              <w:rPr>
-                <w:rFonts w:ascii="Arial" w:hAnsi="Arial" w:cs="Arial"/>
-                <w:sz w:val="22"/>
-                <w:szCs w:val="22"/>
-                <w:lang w:val="pt-BR"/>
-              </w:rPr>
-            </w:pPr>
-          </w:p>
-        </w:tc>
-        <w:tc>
-          <w:tcPr>
-            <w:tcW w:w="337" w:type="pct"/>
-            <w:shd w:val="clear" w:color="auto" w:fill="auto"/>
-            <w:vAlign w:val="center"/>
-          </w:tcPr>
-          <w:p>
-            <w:pPr>
-              <w:jc w:val="center"/>
-              <w:rPr>
-                <w:rFonts w:ascii="Arial" w:hAnsi="Arial" w:cs="Arial"/>
-                <w:sz w:val="22"/>
-                <w:szCs w:val="22"/>
-                <w:lang w:val="pt-BR"/>
-              </w:rPr>
-            </w:pPr>
-          </w:p>
-        </w:tc>
-        <w:tc>
-          <w:tcPr>
-            <w:tcW w:w="287" w:type="pct"/>
-            <w:shd w:val="clear" w:color="auto" w:fill="auto"/>
-            <w:vAlign w:val="center"/>
-          </w:tcPr>
-          <w:p>
-            <w:pPr>
-              <w:jc w:val="center"/>
-              <w:rPr>
-                <w:rFonts w:ascii="Arial" w:hAnsi="Arial" w:cs="Arial"/>
-                <w:sz w:val="22"/>
-                <w:szCs w:val="22"/>
-                <w:lang w:val="pt-BR"/>
-              </w:rPr>
-            </w:pPr>
-          </w:p>
-        </w:tc>
-        <w:tc>
-          <w:tcPr>
-            <w:tcW w:w="313" w:type="pct"/>
-            <w:shd w:val="clear" w:color="auto" w:fill="auto"/>
-            <w:vAlign w:val="center"/>
-          </w:tcPr>
-          <w:p>
-            <w:pPr>
-              <w:jc w:val="center"/>
-              <w:rPr>
-                <w:rFonts w:ascii="Arial" w:hAnsi="Arial" w:cs="Arial"/>
-                <w:sz w:val="22"/>
-                <w:szCs w:val="22"/>
-                <w:lang w:val="pt-BR"/>
-              </w:rPr>
-            </w:pPr>
-          </w:p>
-        </w:tc>
-        <w:tc>
-          <w:tcPr>
-            <w:tcW w:w="314" w:type="pct"/>
-            <w:shd w:val="clear" w:color="auto" w:fill="auto"/>
-            <w:vAlign w:val="center"/>
-          </w:tcPr>
-          <w:p>
-            <w:pPr>
-              <w:jc w:val="center"/>
-              <w:rPr>
-                <w:rFonts w:ascii="Arial" w:hAnsi="Arial" w:cs="Arial"/>
-                <w:sz w:val="22"/>
-                <w:szCs w:val="22"/>
-                <w:lang w:val="pt-BR"/>
-              </w:rPr>
-            </w:pPr>
           </w:p>
         </w:tc>
       </w:tr>
@@ -4229,20 +3827,109 @@
           <w:szCs w:val="22"/>
           <w:lang w:val="pt-BR"/>
         </w:rPr>
-        <w:t xml:space="preserve">1 - </w:t>
+        <w:t>1 -</w:t>
+      </w:r>
+      <w:r>
+        <w:rPr>
+          <w:rFonts w:ascii="Arial" w:hAnsi="Arial" w:cs="Arial"/>
+          <w:sz w:val="22"/>
+          <w:szCs w:val="22"/>
+          <w:lang w:val="pt-BR"/>
+        </w:rPr>
+        <w:t xml:space="preserve"> </w:t>
+      </w:r>
+      <w:r>
+        <w:rPr>
+          <w:rFonts w:ascii="Arial" w:hAnsi="Arial" w:cs="Arial"/>
+          <w:sz w:val="22"/>
+          <w:szCs w:val="22"/>
+          <w:lang w:val="pt-BR"/>
+        </w:rPr>
+        <w:t>Instituto Brasileiro de Geografia e Estatística [IBGE]</w:t>
+      </w:r>
+      <w:r>
+        <w:rPr>
+          <w:rFonts w:ascii="Arial" w:hAnsi="Arial" w:cs="Arial"/>
+          <w:sz w:val="22"/>
+          <w:szCs w:val="22"/>
+          <w:lang w:val="pt-BR"/>
+        </w:rPr>
+        <w:t xml:space="preserve">. </w:t>
+      </w:r>
+      <w:r>
+        <w:rPr>
+          <w:rFonts w:ascii="Arial" w:hAnsi="Arial" w:cs="Arial"/>
+          <w:sz w:val="22"/>
+          <w:szCs w:val="22"/>
+          <w:lang w:val="pt-BR"/>
+        </w:rPr>
+        <w:t>20</w:t>
+      </w:r>
+      <w:r>
+        <w:rPr>
+          <w:rFonts w:ascii="Arial" w:hAnsi="Arial" w:cs="Arial"/>
+          <w:sz w:val="22"/>
+          <w:szCs w:val="22"/>
+          <w:lang w:val="pt-BR"/>
+        </w:rPr>
+        <w:t>22</w:t>
+      </w:r>
+      <w:r>
+        <w:rPr>
+          <w:rFonts w:ascii="Arial" w:hAnsi="Arial" w:cs="Arial"/>
+          <w:sz w:val="22"/>
+          <w:szCs w:val="22"/>
+          <w:lang w:val="pt-BR"/>
+        </w:rPr>
+        <w:t xml:space="preserve">. Disponível em </w:t>
+      </w:r>
+      <w:r>
+        <w:rPr>
+          <w:rFonts w:ascii="Arial" w:hAnsi="Arial" w:cs="Arial"/>
+          <w:sz w:val="22"/>
+          <w:szCs w:val="22"/>
+          <w:lang w:val="pt-BR"/>
+        </w:rPr>
+        <w:t>&lt;</w:t>
       </w:r>
       <w:hyperlink r:id="rId11" w:history="1">
         <w:r>
           <w:rPr>
             <w:rStyle w:val="Hyperlink"/>
             <w:rFonts w:ascii="Arial" w:hAnsi="Arial" w:cs="Arial"/>
+            <w:color w:val="auto"/>
             <w:sz w:val="22"/>
             <w:szCs w:val="22"/>
+            <w:u w:val="none"/>
             <w:lang w:val="pt-BR"/>
           </w:rPr>
           <w:t>https://cidades.ibge.gov.br/brasil/sp/sao-paulo/panorama</w:t>
         </w:r>
       </w:hyperlink>
+      <w:r>
+        <w:rPr>
+          <w:rStyle w:val="Hyperlink"/>
+          <w:rFonts w:ascii="Arial" w:hAnsi="Arial" w:cs="Arial"/>
+          <w:color w:val="auto"/>
+          <w:sz w:val="22"/>
+          <w:szCs w:val="22"/>
+          <w:u w:val="none"/>
+          <w:lang w:val="pt-BR"/>
+        </w:rPr>
+        <w:t>&gt;.</w:t>
+      </w:r>
+      <w:r>
+        <w:rPr>
+          <w:rStyle w:val="Hyperlink"/>
+          <w:rFonts w:ascii="Arial" w:hAnsi="Arial" w:cs="Arial"/>
+          <w:color w:val="auto"/>
+          <w:sz w:val="22"/>
+          <w:szCs w:val="22"/>
+          <w:u w:val="none"/>
+          <w:lang w:val="pt-BR"/>
+        </w:rPr>
+        <w:t xml:space="preserve"> Acesso em: 05 nov. 2024.</w:t>
+      </w:r>
     </w:p>
     <w:p>
       <w:pPr>
@@ -4272,7 +3959,27 @@
           <w:szCs w:val="22"/>
           <w:lang w:val="pt-BR"/>
         </w:rPr>
-        <w:t xml:space="preserve"> - de Carvalho</w:t>
+        <w:t xml:space="preserve"> - </w:t>
+      </w:r>
+      <w:proofErr w:type="gramStart"/>
+      <w:r>
+        <w:rPr>
+          <w:rFonts w:ascii="Arial" w:hAnsi="Arial" w:cs="Arial"/>
+          <w:sz w:val="22"/>
+          <w:szCs w:val="22"/>
+          <w:lang w:val="pt-BR"/>
+        </w:rPr>
+        <w:t>de</w:t>
+      </w:r>
+      <w:proofErr w:type="gramEnd"/>
+      <w:r>
+        <w:rPr>
+          <w:rFonts w:ascii="Arial" w:hAnsi="Arial" w:cs="Arial"/>
+          <w:sz w:val="22"/>
+          <w:szCs w:val="22"/>
+          <w:lang w:val="pt-BR"/>
+        </w:rPr>
+        <w:t xml:space="preserve"> Carvalho</w:t>
       </w:r>
       <w:r>
         <w:rPr>
@@ -4366,17 +4073,106 @@
           <w:szCs w:val="22"/>
           <w:lang w:val="pt-BR"/>
         </w:rPr>
+        <w:t xml:space="preserve"> - </w:t>
+      </w:r>
+      <w:r>
+        <w:rPr>
+          <w:rFonts w:ascii="Arial" w:hAnsi="Arial" w:cs="Arial"/>
+          <w:sz w:val="22"/>
+          <w:szCs w:val="22"/>
+          <w:lang w:val="pt-BR"/>
+        </w:rPr>
+        <w:t>L</w:t>
+      </w:r>
+      <w:r>
+        <w:rPr>
+          <w:rFonts w:ascii="Arial" w:hAnsi="Arial" w:cs="Arial"/>
+          <w:sz w:val="22"/>
+          <w:szCs w:val="22"/>
+          <w:lang w:val="pt-BR"/>
+        </w:rPr>
+        <w:t>ucas</w:t>
+      </w:r>
+      <w:r>
+        <w:rPr>
+          <w:rFonts w:ascii="Arial" w:hAnsi="Arial" w:cs="Arial"/>
+          <w:sz w:val="22"/>
+          <w:szCs w:val="22"/>
+          <w:lang w:val="pt-BR"/>
+        </w:rPr>
+        <w:t xml:space="preserve">, K. (2012). </w:t>
+      </w:r>
+      <w:proofErr w:type="spellStart"/>
+      <w:r>
+        <w:rPr>
+          <w:rFonts w:ascii="Arial" w:hAnsi="Arial" w:cs="Arial"/>
+          <w:sz w:val="22"/>
+          <w:szCs w:val="22"/>
+          <w:lang w:val="pt-BR"/>
+        </w:rPr>
+        <w:t>Transport</w:t>
+      </w:r>
+      <w:proofErr w:type="spellEnd"/>
+      <w:r>
+        <w:rPr>
+          <w:rFonts w:ascii="Arial" w:hAnsi="Arial" w:cs="Arial"/>
+          <w:sz w:val="22"/>
+          <w:szCs w:val="22"/>
+          <w:lang w:val="pt-BR"/>
+        </w:rPr>
         <w:t xml:space="preserve"> </w:t>
       </w:r>
-      <w:r>
-        <w:rPr>
-          <w:rFonts w:ascii="Arial" w:hAnsi="Arial" w:cs="Arial"/>
-          <w:sz w:val="22"/>
-          <w:szCs w:val="22"/>
-          <w:lang w:val="pt-BR"/>
-        </w:rPr>
-        <w:t>-</w:t>
-      </w:r>
+      <w:proofErr w:type="spellStart"/>
+      <w:r>
+        <w:rPr>
+          <w:rFonts w:ascii="Arial" w:hAnsi="Arial" w:cs="Arial"/>
+          <w:sz w:val="22"/>
+          <w:szCs w:val="22"/>
+          <w:lang w:val="pt-BR"/>
+        </w:rPr>
+        <w:t>and</w:t>
+      </w:r>
+      <w:proofErr w:type="spellEnd"/>
+      <w:r>
+        <w:rPr>
+          <w:rFonts w:ascii="Arial" w:hAnsi="Arial" w:cs="Arial"/>
+          <w:sz w:val="22"/>
+          <w:szCs w:val="22"/>
+          <w:lang w:val="pt-BR"/>
+        </w:rPr>
+        <w:t xml:space="preserve"> social </w:t>
+      </w:r>
+      <w:proofErr w:type="spellStart"/>
+      <w:r>
+        <w:rPr>
+          <w:rFonts w:ascii="Arial" w:hAnsi="Arial" w:cs="Arial"/>
+          <w:sz w:val="22"/>
+          <w:szCs w:val="22"/>
+          <w:lang w:val="pt-BR"/>
+        </w:rPr>
+        <w:t>exclusion</w:t>
+      </w:r>
+      <w:proofErr w:type="spellEnd"/>
+      <w:r>
+        <w:rPr>
+          <w:rFonts w:ascii="Arial" w:hAnsi="Arial" w:cs="Arial"/>
+          <w:sz w:val="22"/>
+          <w:szCs w:val="22"/>
+          <w:lang w:val="pt-BR"/>
+        </w:rPr>
+        <w:t xml:space="preserve">: Where are </w:t>
+      </w:r>
+      <w:proofErr w:type="spellStart"/>
+      <w:r>
+        <w:rPr>
+          <w:rFonts w:ascii="Arial" w:hAnsi="Arial" w:cs="Arial"/>
+          <w:sz w:val="22"/>
+          <w:szCs w:val="22"/>
+          <w:lang w:val="pt-BR"/>
+        </w:rPr>
+        <w:t>we</w:t>
+      </w:r>
+      <w:proofErr w:type="spellEnd"/>
       <w:r>
         <w:rPr>
           <w:rFonts w:ascii="Arial" w:hAnsi="Arial" w:cs="Arial"/>
@@ -4385,249 +4181,161 @@
           <w:lang w:val="pt-BR"/>
         </w:rPr>
         <w:t xml:space="preserve"> </w:t>
+      </w:r>
+      <w:proofErr w:type="spellStart"/>
+      <w:r>
+        <w:rPr>
+          <w:rFonts w:ascii="Arial" w:hAnsi="Arial" w:cs="Arial"/>
+          <w:sz w:val="22"/>
+          <w:szCs w:val="22"/>
+          <w:lang w:val="pt-BR"/>
+        </w:rPr>
+        <w:t>now</w:t>
+      </w:r>
+      <w:proofErr w:type="spellEnd"/>
+      <w:r>
+        <w:rPr>
+          <w:rFonts w:ascii="Arial" w:hAnsi="Arial" w:cs="Arial"/>
+          <w:sz w:val="22"/>
+          <w:szCs w:val="22"/>
+          <w:lang w:val="pt-BR"/>
+        </w:rPr>
+        <w:t xml:space="preserve">? </w:t>
+      </w:r>
+      <w:proofErr w:type="spellStart"/>
+      <w:r>
+        <w:rPr>
+          <w:rFonts w:ascii="Arial" w:hAnsi="Arial" w:cs="Arial"/>
+          <w:i/>
+          <w:iCs/>
+          <w:sz w:val="22"/>
+          <w:szCs w:val="22"/>
+          <w:lang w:val="pt-BR"/>
+        </w:rPr>
+        <w:t>Transport</w:t>
+      </w:r>
+      <w:proofErr w:type="spellEnd"/>
+      <w:r>
+        <w:rPr>
+          <w:rFonts w:ascii="Arial" w:hAnsi="Arial" w:cs="Arial"/>
+          <w:i/>
+          <w:iCs/>
+          <w:sz w:val="22"/>
+          <w:szCs w:val="22"/>
+          <w:lang w:val="pt-BR"/>
+        </w:rPr>
+        <w:t xml:space="preserve"> </w:t>
+      </w:r>
+      <w:proofErr w:type="spellStart"/>
+      <w:r>
+        <w:rPr>
+          <w:rFonts w:ascii="Arial" w:hAnsi="Arial" w:cs="Arial"/>
+          <w:i/>
+          <w:iCs/>
+          <w:sz w:val="22"/>
+          <w:szCs w:val="22"/>
+          <w:lang w:val="pt-BR"/>
+        </w:rPr>
+        <w:t>Policy</w:t>
+      </w:r>
+      <w:proofErr w:type="spellEnd"/>
+      <w:r>
+        <w:rPr>
+          <w:rFonts w:ascii="Arial" w:hAnsi="Arial" w:cs="Arial"/>
+          <w:sz w:val="22"/>
+          <w:szCs w:val="22"/>
+          <w:lang w:val="pt-BR"/>
+        </w:rPr>
+        <w:t>, v. 20, pp. 105-113</w:t>
+      </w:r>
+    </w:p>
+    <w:p>
+      <w:pPr>
+        <w:spacing w:line="360" w:lineRule="auto"/>
+        <w:ind w:firstLine="709"/>
+        <w:jc w:val="both"/>
+        <w:rPr>
+          <w:rStyle w:val="Hyperlink"/>
+          <w:rFonts w:ascii="Arial" w:hAnsi="Arial" w:cs="Arial"/>
+          <w:sz w:val="22"/>
+          <w:szCs w:val="22"/>
+          <w:lang w:val="pt-BR"/>
+        </w:rPr>
+      </w:pPr>
+      <w:r>
+        <w:rPr>
+          <w:rFonts w:ascii="Arial" w:hAnsi="Arial" w:cs="Arial"/>
+          <w:sz w:val="22"/>
+          <w:szCs w:val="22"/>
+          <w:lang w:val="pt-BR"/>
+        </w:rPr>
+        <w:t>4</w:t>
+      </w:r>
+      <w:r>
+        <w:rPr>
+          <w:rFonts w:ascii="Arial" w:hAnsi="Arial" w:cs="Arial"/>
+          <w:sz w:val="22"/>
+          <w:szCs w:val="22"/>
+          <w:lang w:val="pt-BR"/>
+        </w:rPr>
+        <w:t xml:space="preserve"> </w:t>
+      </w:r>
+      <w:r>
+        <w:rPr>
+          <w:rFonts w:ascii="Arial" w:hAnsi="Arial" w:cs="Arial"/>
+          <w:sz w:val="22"/>
+          <w:szCs w:val="22"/>
+          <w:lang w:val="pt-BR"/>
+        </w:rPr>
+        <w:t xml:space="preserve">– Companhia do Metropolitano de São Paulo [METRÔ]. 2019. Disponível em </w:t>
+      </w:r>
+      <w:r>
+        <w:rPr>
+          <w:rFonts w:ascii="Arial" w:hAnsi="Arial" w:cs="Arial"/>
+          <w:sz w:val="22"/>
+          <w:szCs w:val="22"/>
+          <w:lang w:val="pt-BR"/>
+        </w:rPr>
+        <w:t>&lt;</w:t>
       </w:r>
       <w:hyperlink r:id="rId12" w:history="1">
         <w:r>
           <w:rPr>
             <w:rStyle w:val="Hyperlink"/>
             <w:rFonts w:ascii="Arial" w:hAnsi="Arial" w:cs="Arial"/>
+            <w:color w:val="auto"/>
             <w:sz w:val="22"/>
             <w:szCs w:val="22"/>
-            <w:lang w:val="pt-BR"/>
-          </w:rPr>
-          <w:t>https://www.mobilize.org.br/midias/pesquisas/os-desafios-da-mobilidade-urbana-na-cidade-de-sao.pdf</w:t>
-        </w:r>
-      </w:hyperlink>
-    </w:p>
-    <w:p>
-      <w:pPr>
-        <w:spacing w:line="360" w:lineRule="auto"/>
-        <w:ind w:firstLine="709"/>
-        <w:jc w:val="both"/>
-        <w:rPr>
-          <w:rFonts w:ascii="Arial" w:hAnsi="Arial" w:cs="Arial"/>
-          <w:sz w:val="22"/>
-          <w:szCs w:val="22"/>
-          <w:lang w:val="pt-BR"/>
-        </w:rPr>
-      </w:pPr>
-      <w:r>
-        <w:rPr>
-          <w:rFonts w:ascii="Arial" w:hAnsi="Arial" w:cs="Arial"/>
-          <w:sz w:val="22"/>
-          <w:szCs w:val="22"/>
-          <w:lang w:val="pt-BR"/>
-        </w:rPr>
-        <w:t xml:space="preserve">4 - </w:t>
-      </w:r>
-      <w:r>
-        <w:rPr>
-          <w:rFonts w:ascii="Arial" w:hAnsi="Arial" w:cs="Arial"/>
-          <w:sz w:val="22"/>
-          <w:szCs w:val="22"/>
-          <w:lang w:val="pt-BR"/>
-        </w:rPr>
-        <w:t>L</w:t>
-      </w:r>
-      <w:r>
-        <w:rPr>
-          <w:rFonts w:ascii="Arial" w:hAnsi="Arial" w:cs="Arial"/>
-          <w:sz w:val="22"/>
-          <w:szCs w:val="22"/>
-          <w:lang w:val="pt-BR"/>
-        </w:rPr>
-        <w:t>ucas</w:t>
-      </w:r>
-      <w:r>
-        <w:rPr>
-          <w:rFonts w:ascii="Arial" w:hAnsi="Arial" w:cs="Arial"/>
-          <w:sz w:val="22"/>
-          <w:szCs w:val="22"/>
-          <w:lang w:val="pt-BR"/>
-        </w:rPr>
-        <w:t xml:space="preserve">, K. (2012). </w:t>
-      </w:r>
-      <w:proofErr w:type="spellStart"/>
-      <w:r>
-        <w:rPr>
-          <w:rFonts w:ascii="Arial" w:hAnsi="Arial" w:cs="Arial"/>
-          <w:sz w:val="22"/>
-          <w:szCs w:val="22"/>
-          <w:lang w:val="pt-BR"/>
-        </w:rPr>
-        <w:t>Transport</w:t>
-      </w:r>
-      <w:proofErr w:type="spellEnd"/>
-      <w:r>
-        <w:rPr>
-          <w:rFonts w:ascii="Arial" w:hAnsi="Arial" w:cs="Arial"/>
-          <w:sz w:val="22"/>
-          <w:szCs w:val="22"/>
-          <w:lang w:val="pt-BR"/>
-        </w:rPr>
-        <w:t xml:space="preserve"> </w:t>
-      </w:r>
-      <w:proofErr w:type="spellStart"/>
-      <w:r>
-        <w:rPr>
-          <w:rFonts w:ascii="Arial" w:hAnsi="Arial" w:cs="Arial"/>
-          <w:sz w:val="22"/>
-          <w:szCs w:val="22"/>
-          <w:lang w:val="pt-BR"/>
-        </w:rPr>
-        <w:t>and</w:t>
-      </w:r>
-      <w:proofErr w:type="spellEnd"/>
-      <w:r>
-        <w:rPr>
-          <w:rFonts w:ascii="Arial" w:hAnsi="Arial" w:cs="Arial"/>
-          <w:sz w:val="22"/>
-          <w:szCs w:val="22"/>
-          <w:lang w:val="pt-BR"/>
-        </w:rPr>
-        <w:t xml:space="preserve"> social </w:t>
-      </w:r>
-      <w:proofErr w:type="spellStart"/>
-      <w:r>
-        <w:rPr>
-          <w:rFonts w:ascii="Arial" w:hAnsi="Arial" w:cs="Arial"/>
-          <w:sz w:val="22"/>
-          <w:szCs w:val="22"/>
-          <w:lang w:val="pt-BR"/>
-        </w:rPr>
-        <w:t>exclusion</w:t>
-      </w:r>
-      <w:proofErr w:type="spellEnd"/>
-      <w:r>
-        <w:rPr>
-          <w:rFonts w:ascii="Arial" w:hAnsi="Arial" w:cs="Arial"/>
-          <w:sz w:val="22"/>
-          <w:szCs w:val="22"/>
-          <w:lang w:val="pt-BR"/>
-        </w:rPr>
-        <w:t xml:space="preserve">: Where are </w:t>
-      </w:r>
-      <w:proofErr w:type="spellStart"/>
-      <w:r>
-        <w:rPr>
-          <w:rFonts w:ascii="Arial" w:hAnsi="Arial" w:cs="Arial"/>
-          <w:sz w:val="22"/>
-          <w:szCs w:val="22"/>
-          <w:lang w:val="pt-BR"/>
-        </w:rPr>
-        <w:t>we</w:t>
-      </w:r>
-      <w:proofErr w:type="spellEnd"/>
-      <w:r>
-        <w:rPr>
-          <w:rFonts w:ascii="Arial" w:hAnsi="Arial" w:cs="Arial"/>
-          <w:sz w:val="22"/>
-          <w:szCs w:val="22"/>
-          <w:lang w:val="pt-BR"/>
-        </w:rPr>
-        <w:t xml:space="preserve"> </w:t>
-      </w:r>
-      <w:proofErr w:type="spellStart"/>
-      <w:r>
-        <w:rPr>
-          <w:rFonts w:ascii="Arial" w:hAnsi="Arial" w:cs="Arial"/>
-          <w:sz w:val="22"/>
-          <w:szCs w:val="22"/>
-          <w:lang w:val="pt-BR"/>
-        </w:rPr>
-        <w:t>now</w:t>
-      </w:r>
-      <w:proofErr w:type="spellEnd"/>
-      <w:r>
-        <w:rPr>
-          <w:rFonts w:ascii="Arial" w:hAnsi="Arial" w:cs="Arial"/>
-          <w:sz w:val="22"/>
-          <w:szCs w:val="22"/>
-          <w:lang w:val="pt-BR"/>
-        </w:rPr>
-        <w:t xml:space="preserve">? </w:t>
-      </w:r>
-      <w:proofErr w:type="spellStart"/>
-      <w:r>
-        <w:rPr>
-          <w:rFonts w:ascii="Arial" w:hAnsi="Arial" w:cs="Arial"/>
-          <w:i/>
-          <w:iCs/>
-          <w:sz w:val="22"/>
-          <w:szCs w:val="22"/>
-          <w:lang w:val="pt-BR"/>
-        </w:rPr>
-        <w:t>Transport</w:t>
-      </w:r>
-      <w:proofErr w:type="spellEnd"/>
-      <w:r>
-        <w:rPr>
-          <w:rFonts w:ascii="Arial" w:hAnsi="Arial" w:cs="Arial"/>
-          <w:i/>
-          <w:iCs/>
-          <w:sz w:val="22"/>
-          <w:szCs w:val="22"/>
-          <w:lang w:val="pt-BR"/>
-        </w:rPr>
-        <w:t xml:space="preserve"> </w:t>
-      </w:r>
-      <w:proofErr w:type="spellStart"/>
-      <w:r>
-        <w:rPr>
-          <w:rFonts w:ascii="Arial" w:hAnsi="Arial" w:cs="Arial"/>
-          <w:i/>
-          <w:iCs/>
-          <w:sz w:val="22"/>
-          <w:szCs w:val="22"/>
-          <w:lang w:val="pt-BR"/>
-        </w:rPr>
-        <w:t>Policy</w:t>
-      </w:r>
-      <w:proofErr w:type="spellEnd"/>
-      <w:r>
-        <w:rPr>
-          <w:rFonts w:ascii="Arial" w:hAnsi="Arial" w:cs="Arial"/>
-          <w:sz w:val="22"/>
-          <w:szCs w:val="22"/>
-          <w:lang w:val="pt-BR"/>
-        </w:rPr>
-        <w:t>, v. 20, pp. 105-113</w:t>
-      </w:r>
-    </w:p>
-    <w:p>
-      <w:pPr>
-        <w:spacing w:line="360" w:lineRule="auto"/>
-        <w:ind w:firstLine="709"/>
-        <w:jc w:val="both"/>
-        <w:rPr>
-          <w:rStyle w:val="Hyperlink"/>
-          <w:rFonts w:ascii="Arial" w:hAnsi="Arial" w:cs="Arial"/>
-          <w:sz w:val="22"/>
-          <w:szCs w:val="22"/>
-          <w:lang w:val="pt-BR"/>
-        </w:rPr>
-      </w:pPr>
-      <w:r>
-        <w:rPr>
-          <w:rFonts w:ascii="Arial" w:hAnsi="Arial" w:cs="Arial"/>
-          <w:sz w:val="22"/>
-          <w:szCs w:val="22"/>
-          <w:lang w:val="pt-BR"/>
-        </w:rPr>
-        <w:t xml:space="preserve">5 - </w:t>
-      </w:r>
-      <w:hyperlink r:id="rId13" w:history="1">
-        <w:r>
-          <w:rPr>
-            <w:rStyle w:val="Hyperlink"/>
-            <w:rFonts w:ascii="Arial" w:hAnsi="Arial" w:cs="Arial"/>
-            <w:sz w:val="22"/>
-            <w:szCs w:val="22"/>
+            <w:u w:val="none"/>
             <w:lang w:val="pt-BR"/>
           </w:rPr>
           <w:t>https://www.metro.sp.gov.br/pt_BR/pesquisa-od/</w:t>
         </w:r>
       </w:hyperlink>
+      <w:r>
+        <w:rPr>
+          <w:rStyle w:val="Hyperlink"/>
+          <w:rFonts w:ascii="Arial" w:hAnsi="Arial" w:cs="Arial"/>
+          <w:color w:val="auto"/>
+          <w:sz w:val="22"/>
+          <w:szCs w:val="22"/>
+          <w:u w:val="none"/>
+          <w:lang w:val="pt-BR"/>
+        </w:rPr>
+        <w:t>&gt;</w:t>
+      </w:r>
+      <w:r>
+        <w:rPr>
+          <w:rStyle w:val="Hyperlink"/>
+          <w:rFonts w:ascii="Arial" w:hAnsi="Arial" w:cs="Arial"/>
+          <w:color w:val="auto"/>
+          <w:sz w:val="22"/>
+          <w:szCs w:val="22"/>
+          <w:u w:val="none"/>
+          <w:lang w:val="pt-BR"/>
+        </w:rPr>
+        <w:t>. Acesso em: 05 nov. 2024.</w:t>
+      </w:r>
     </w:p>
     <w:p>
       <w:pPr>
@@ -4651,7 +4359,19 @@
           <w:u w:val="none"/>
           <w:lang w:val="pt-BR"/>
         </w:rPr>
-        <w:t>6 – Paiva, C</w:t>
+        <w:t>5</w:t>
+      </w:r>
+      <w:r>
+        <w:rPr>
+          <w:rStyle w:val="Hyperlink"/>
+          <w:rFonts w:ascii="Arial" w:hAnsi="Arial" w:cs="Arial"/>
+          <w:color w:val="auto"/>
+          <w:sz w:val="22"/>
+          <w:szCs w:val="22"/>
+          <w:u w:val="none"/>
+          <w:lang w:val="pt-BR"/>
+        </w:rPr>
+        <w:t xml:space="preserve"> – Paiva, C</w:t>
       </w:r>
       <w:r>
         <w:rPr>
@@ -4703,12 +4423,12 @@
       </w:r>
     </w:p>
     <w:sectPr>
-      <w:headerReference w:type="even" r:id="rId14"/>
-      <w:headerReference w:type="default" r:id="rId15"/>
-      <w:footerReference w:type="even" r:id="rId16"/>
-      <w:footerReference w:type="default" r:id="rId17"/>
-      <w:headerReference w:type="first" r:id="rId18"/>
-      <w:footerReference w:type="first" r:id="rId19"/>
+      <w:headerReference w:type="even" r:id="rId13"/>
+      <w:headerReference w:type="default" r:id="rId14"/>
+      <w:footerReference w:type="even" r:id="rId15"/>
+      <w:footerReference w:type="default" r:id="rId16"/>
+      <w:headerReference w:type="first" r:id="rId17"/>
+      <w:footerReference w:type="first" r:id="rId18"/>
       <w:pgSz w:w="11906" w:h="16838"/>
       <w:pgMar w:top="1418" w:right="1418" w:bottom="1418" w:left="1418" w:header="708" w:footer="708" w:gutter="0"/>
       <w:cols w:space="708"/>
@@ -6132,6 +5852,7 @@
 <file path=word/glossary/fontTable.xml><?xml version="1.0" encoding="utf-8"?>
 <w:fonts xmlns:mc="http://schemas.openxmlformats.org/markup-compatibility/2006" xmlns:r="http://schemas.openxmlformats.org/officeDocument/2006/relationships" xmlns:w="http://schemas.openxmlformats.org/wordprocessingml/2006/main" xmlns:w14="http://schemas.microsoft.com/office/word/2010/wordml" xmlns:w15="http://schemas.microsoft.com/office/word/2012/wordml" xmlns:w16cex="http://schemas.microsoft.com/office/word/2018/wordml/cex" xmlns:w16cid="http://schemas.microsoft.com/office/word/2016/wordml/cid" xmlns:w16="http://schemas.microsoft.com/office/word/2018/wordml" xmlns:w16sdtdh="http://schemas.microsoft.com/office/word/2020/wordml/sdtdatahash" xmlns:w16se="http://schemas.microsoft.com/office/word/2015/wordml/symex" mc:Ignorable="w14 w15 w16se w16cid w16 w16cex w16sdtdh">
   <w:font w:name="Arial">
+    <w:altName w:val="Arial"/>
     <w:panose1 w:val="020B0604020202020204"/>
     <w:charset w:val="00"/>
     <w:family w:val="swiss"/>
@@ -6217,6 +5938,7 @@
     <w:rsid w:val="005903B1"/>
     <w:rsid w:val="00592C34"/>
     <w:rsid w:val="005E77F2"/>
+    <w:rsid w:val="00603B4C"/>
     <w:rsid w:val="006E2ADD"/>
     <w:rsid w:val="00763B27"/>
     <w:rsid w:val="007671D5"/>
@@ -6993,6 +6715,10 @@
 </file>
 
 <file path=customXml/item1.xml><?xml version="1.0" encoding="utf-8"?>
+<b:Sources xmlns:b="http://schemas.openxmlformats.org/officeDocument/2006/bibliography" xmlns="http://schemas.openxmlformats.org/officeDocument/2006/bibliography" SelectedStyle="\APASixthEditionOfficeOnline.xsl" StyleName="APA" Version="6"/>
+</file>
+
+<file path=customXml/item2.xml><?xml version="1.0" encoding="utf-8"?>
 <p:properties xmlns:p="http://schemas.microsoft.com/office/2006/metadata/properties" xmlns:xsi="http://www.w3.org/2001/XMLSchema-instance" xmlns:pc="http://schemas.microsoft.com/office/infopath/2007/PartnerControls">
   <documentManagement>
     <_activity xmlns="bbf08829-166b-4f73-9019-58c3ccae791e" xsi:nil="true"/>
@@ -7000,11 +6726,16 @@
 </p:properties>
 </file>
 
-<file path=customXml/item2.xml><?xml version="1.0" encoding="utf-8"?>
-<b:Sources xmlns:b="http://schemas.openxmlformats.org/officeDocument/2006/bibliography" xmlns="http://schemas.openxmlformats.org/officeDocument/2006/bibliography" SelectedStyle="\APASixthEditionOfficeOnline.xsl" StyleName="APA" Version="6"/>
+<file path=customXml/item3.xml><?xml version="1.0" encoding="utf-8"?>
+<?mso-contentType ?>
+<FormTemplates xmlns="http://schemas.microsoft.com/sharepoint/v3/contenttype/forms">
+  <Display>DocumentLibraryForm</Display>
+  <Edit>DocumentLibraryForm</Edit>
+  <New>DocumentLibraryForm</New>
+</FormTemplates>
 </file>
 
-<file path=customXml/item3.xml><?xml version="1.0" encoding="utf-8"?>
+<file path=customXml/item4.xml><?xml version="1.0" encoding="utf-8"?>
 <ct:contentTypeSchema xmlns:ct="http://schemas.microsoft.com/office/2006/metadata/contentType" xmlns:ma="http://schemas.microsoft.com/office/2006/metadata/properties/metaAttributes" ct:_="" ma:_="" ma:contentTypeName="Documento" ma:contentTypeID="0x010100A31C6EFCAA1C5F4D89B8F388CE198189" ma:contentTypeVersion="15" ma:contentTypeDescription="Crie um novo documento." ma:contentTypeScope="" ma:versionID="f2ab33489ff9c5f79eb3c27f11af48bf">
   <xsd:schema xmlns:xsd="http://www.w3.org/2001/XMLSchema" xmlns:xs="http://www.w3.org/2001/XMLSchema" xmlns:p="http://schemas.microsoft.com/office/2006/metadata/properties" xmlns:ns3="bbf08829-166b-4f73-9019-58c3ccae791e" xmlns:ns4="3f783948-3613-4595-9dec-be72c503d3d3" targetNamespace="http://schemas.microsoft.com/office/2006/metadata/properties" ma:root="true" ma:fieldsID="3093c27c5d23d43ffd32f22a3953f400" ns3:_="" ns4:_="">
     <xsd:import namespace="bbf08829-166b-4f73-9019-58c3ccae791e"/>
@@ -7237,16 +6968,15 @@
 </ct:contentTypeSchema>
 </file>
 
-<file path=customXml/item4.xml><?xml version="1.0" encoding="utf-8"?>
-<?mso-contentType ?>
-<FormTemplates xmlns="http://schemas.microsoft.com/sharepoint/v3/contenttype/forms">
-  <Display>DocumentLibraryForm</Display>
-  <Edit>DocumentLibraryForm</Edit>
-  <New>DocumentLibraryForm</New>
-</FormTemplates>
+<file path=customXml/itemProps1.xml><?xml version="1.0" encoding="utf-8"?>
+<ds:datastoreItem xmlns:ds="http://schemas.openxmlformats.org/officeDocument/2006/customXml" ds:itemID="{FFBA1B98-820B-42B6-A0DE-A8BC9221CD51}">
+  <ds:schemaRefs>
+    <ds:schemaRef ds:uri="http://schemas.openxmlformats.org/officeDocument/2006/bibliography"/>
+  </ds:schemaRefs>
+</ds:datastoreItem>
 </file>
 
-<file path=customXml/itemProps1.xml><?xml version="1.0" encoding="utf-8"?>
+<file path=customXml/itemProps2.xml><?xml version="1.0" encoding="utf-8"?>
 <ds:datastoreItem xmlns:ds="http://schemas.openxmlformats.org/officeDocument/2006/customXml" ds:itemID="{BA834552-D39A-449E-9A87-A63884F2B194}">
   <ds:schemaRefs>
     <ds:schemaRef ds:uri="http://schemas.microsoft.com/office/2006/metadata/properties"/>
@@ -7256,15 +6986,15 @@
 </ds:datastoreItem>
 </file>
 
-<file path=customXml/itemProps2.xml><?xml version="1.0" encoding="utf-8"?>
-<ds:datastoreItem xmlns:ds="http://schemas.openxmlformats.org/officeDocument/2006/customXml" ds:itemID="{FFBA1B98-820B-42B6-A0DE-A8BC9221CD51}">
+<file path=customXml/itemProps3.xml><?xml version="1.0" encoding="utf-8"?>
+<ds:datastoreItem xmlns:ds="http://schemas.openxmlformats.org/officeDocument/2006/customXml" ds:itemID="{55B70A47-C96B-40D6-B96A-97417A5F0711}">
   <ds:schemaRefs>
-    <ds:schemaRef ds:uri="http://schemas.openxmlformats.org/officeDocument/2006/bibliography"/>
+    <ds:schemaRef ds:uri="http://schemas.microsoft.com/sharepoint/v3/contenttype/forms"/>
   </ds:schemaRefs>
 </ds:datastoreItem>
 </file>
 
-<file path=customXml/itemProps3.xml><?xml version="1.0" encoding="utf-8"?>
+<file path=customXml/itemProps4.xml><?xml version="1.0" encoding="utf-8"?>
 <ds:datastoreItem xmlns:ds="http://schemas.openxmlformats.org/officeDocument/2006/customXml" ds:itemID="{3086B617-2766-4727-BF4C-7A6C5FE1D4E8}">
   <ds:schemaRefs>
     <ds:schemaRef ds:uri="http://schemas.microsoft.com/office/2006/metadata/contentType"/>
@@ -7281,12 +7011,4 @@
     <ds:schemaRef ds:uri="http://schemas.microsoft.com/internal/obd"/>
   </ds:schemaRefs>
 </ds:datastoreItem>
-</file>
-
-<file path=customXml/itemProps4.xml><?xml version="1.0" encoding="utf-8"?>
-<ds:datastoreItem xmlns:ds="http://schemas.openxmlformats.org/officeDocument/2006/customXml" ds:itemID="{55B70A47-C96B-40D6-B96A-97417A5F0711}">
-  <ds:schemaRefs>
-    <ds:schemaRef ds:uri="http://schemas.microsoft.com/sharepoint/v3/contenttype/forms"/>
-  </ds:schemaRefs>
-</ds:datastoreItem>
 </file>
</xml_diff>